<commit_message>
Help-päivitys, client disconnect korjaukset
Lisäksi NetBeansin kautta ohjelmistotestauksen paketit jne poistettu
</commit_message>
<xml_diff>
--- a/java/Projektiaikataulu.docx
+++ b/java/Projektiaikataulu.docx
@@ -3161,6 +3161,15 @@
           <w:szCs w:val="20"/>
           <w:lang w:val="fi-FI"/>
         </w:rPr>
+        <w:tab/>
+      </w:r>
+      <w:r>
+        <w:rPr>
+          <w:rFonts w:ascii="Courier New" w:hAnsi="Courier New" w:cs="Courier New"/>
+          <w:sz w:val="20"/>
+          <w:szCs w:val="20"/>
+          <w:lang w:val="fi-FI"/>
+        </w:rPr>
         <w:t xml:space="preserve">(Matti in </w:t>
       </w:r>
       <w:proofErr w:type="spellStart"/>
@@ -3236,6 +3245,14 @@
         <w:t>loppusilaus</w:t>
       </w:r>
       <w:proofErr w:type="spellEnd"/>
+      <w:r>
+        <w:rPr>
+          <w:rFonts w:ascii="Courier New" w:hAnsi="Courier New" w:cs="Courier New"/>
+          <w:sz w:val="20"/>
+          <w:szCs w:val="20"/>
+        </w:rPr>
+        <w:tab/>
+      </w:r>
       <w:r>
         <w:rPr>
           <w:rFonts w:ascii="Courier New" w:hAnsi="Courier New" w:cs="Courier New"/>
@@ -4447,15 +4464,7 @@
           <w:sz w:val="16"/>
           <w:lang w:val="fi-FI"/>
         </w:rPr>
-        <w:t xml:space="preserve"> korjaus, tulevaisuuden suunnitelmia</w:t>
-      </w:r>
-      <w:r>
-        <w:rPr>
-          <w:rFonts w:ascii="Courier New" w:hAnsi="Courier New" w:cs="Courier New"/>
-          <w:sz w:val="16"/>
-          <w:lang w:val="fi-FI"/>
-        </w:rPr>
-        <w:t>, versionumerot</w:t>
+        <w:t xml:space="preserve"> korjaus, tulevaisuuden suunnitelmia, versionumerot</w:t>
       </w:r>
       <w:r>
         <w:rPr>
@@ -4472,6 +4481,108 @@
           <w:sz w:val="16"/>
           <w:lang w:val="fi-FI"/>
         </w:rPr>
+        <w:t>|  3</w:t>
+      </w:r>
+      <w:proofErr w:type="gramEnd"/>
+      <w:r>
+        <w:rPr>
+          <w:rFonts w:ascii="Courier New" w:hAnsi="Courier New" w:cs="Courier New"/>
+          <w:sz w:val="16"/>
+          <w:lang w:val="fi-FI"/>
+        </w:rPr>
+        <w:t xml:space="preserve">h     | </w:t>
+      </w:r>
+      <w:r>
+        <w:rPr>
+          <w:rFonts w:ascii="Courier New" w:hAnsi="Courier New" w:cs="Courier New"/>
+          <w:sz w:val="16"/>
+          <w:lang w:val="fi-FI"/>
+        </w:rPr>
+        <w:t xml:space="preserve"> 2h  1h </w:t>
+      </w:r>
+      <w:r>
+        <w:rPr>
+          <w:rFonts w:ascii="Courier New" w:hAnsi="Courier New" w:cs="Courier New"/>
+          <w:sz w:val="16"/>
+          <w:lang w:val="fi-FI"/>
+        </w:rPr>
+        <w:t>|</w:t>
+      </w:r>
+    </w:p>
+    <w:p>
+      <w:pPr>
+        <w:spacing w:after="0"/>
+        <w:rPr>
+          <w:rFonts w:ascii="Courier New" w:hAnsi="Courier New" w:cs="Courier New"/>
+          <w:sz w:val="16"/>
+          <w:lang w:val="fi-FI"/>
+        </w:rPr>
+      </w:pPr>
+      <w:r>
+        <w:rPr>
+          <w:rFonts w:ascii="Courier New" w:hAnsi="Courier New" w:cs="Courier New"/>
+          <w:sz w:val="16"/>
+          <w:lang w:val="fi-FI"/>
+        </w:rPr>
+        <w:t xml:space="preserve">| </w:t>
+      </w:r>
+      <w:r>
+        <w:rPr>
+          <w:rFonts w:ascii="Courier New" w:hAnsi="Courier New" w:cs="Courier New"/>
+          <w:sz w:val="16"/>
+          <w:lang w:val="fi-FI"/>
+        </w:rPr>
+        <w:t>Vara-</w:t>
+      </w:r>
+      <w:proofErr w:type="spellStart"/>
+      <w:r>
+        <w:rPr>
+          <w:rFonts w:ascii="Courier New" w:hAnsi="Courier New" w:cs="Courier New"/>
+          <w:sz w:val="16"/>
+          <w:lang w:val="fi-FI"/>
+        </w:rPr>
+        <w:t>adminlogin</w:t>
+      </w:r>
+      <w:proofErr w:type="spellEnd"/>
+      <w:r>
+        <w:rPr>
+          <w:rFonts w:ascii="Courier New" w:hAnsi="Courier New" w:cs="Courier New"/>
+          <w:sz w:val="16"/>
+          <w:lang w:val="fi-FI"/>
+        </w:rPr>
+        <w:t>, oh</w:t>
+      </w:r>
+      <w:r>
+        <w:rPr>
+          <w:rFonts w:ascii="Courier New" w:hAnsi="Courier New" w:cs="Courier New"/>
+          <w:sz w:val="16"/>
+          <w:lang w:val="fi-FI"/>
+        </w:rPr>
+        <w:t>jelmistotestausta korjauksineen osa 1</w:t>
+      </w:r>
+      <w:r>
+        <w:rPr>
+          <w:rFonts w:ascii="Courier New" w:hAnsi="Courier New" w:cs="Courier New"/>
+          <w:sz w:val="16"/>
+          <w:lang w:val="fi-FI"/>
+        </w:rPr>
+        <w:tab/>
+      </w:r>
+      <w:r>
+        <w:rPr>
+          <w:rFonts w:ascii="Courier New" w:hAnsi="Courier New" w:cs="Courier New"/>
+          <w:sz w:val="16"/>
+          <w:lang w:val="fi-FI"/>
+        </w:rPr>
+        <w:tab/>
+      </w:r>
+      <w:proofErr w:type="gramStart"/>
+      <w:r>
+        <w:rPr>
+          <w:rFonts w:ascii="Courier New" w:hAnsi="Courier New" w:cs="Courier New"/>
+          <w:sz w:val="16"/>
+          <w:lang w:val="fi-FI"/>
+        </w:rPr>
         <w:t xml:space="preserve">|  </w:t>
       </w:r>
       <w:r>
@@ -4480,9 +4591,168 @@
           <w:sz w:val="16"/>
           <w:lang w:val="fi-FI"/>
         </w:rPr>
+        <w:t>4</w:t>
+      </w:r>
+      <w:proofErr w:type="gramEnd"/>
+      <w:r>
+        <w:rPr>
+          <w:rFonts w:ascii="Courier New" w:hAnsi="Courier New" w:cs="Courier New"/>
+          <w:sz w:val="16"/>
+          <w:lang w:val="fi-FI"/>
+        </w:rPr>
+        <w:t xml:space="preserve">h     |  </w:t>
+      </w:r>
+      <w:r>
+        <w:rPr>
+          <w:rFonts w:ascii="Courier New" w:hAnsi="Courier New" w:cs="Courier New"/>
+          <w:sz w:val="16"/>
+          <w:lang w:val="fi-FI"/>
+        </w:rPr>
         <w:t>3</w:t>
       </w:r>
-      <w:proofErr w:type="gramEnd"/>
+      <w:r>
+        <w:rPr>
+          <w:rFonts w:ascii="Courier New" w:hAnsi="Courier New" w:cs="Courier New"/>
+          <w:sz w:val="16"/>
+          <w:lang w:val="fi-FI"/>
+        </w:rPr>
+        <w:t>h  1h |</w:t>
+      </w:r>
+    </w:p>
+    <w:p>
+      <w:pPr>
+        <w:spacing w:after="0"/>
+        <w:rPr>
+          <w:rFonts w:ascii="Courier New" w:hAnsi="Courier New" w:cs="Courier New"/>
+          <w:sz w:val="16"/>
+          <w:lang w:val="fi-FI"/>
+        </w:rPr>
+      </w:pPr>
+      <w:r>
+        <w:rPr>
+          <w:rFonts w:ascii="Courier New" w:hAnsi="Courier New" w:cs="Courier New"/>
+          <w:sz w:val="16"/>
+          <w:lang w:val="fi-FI"/>
+        </w:rPr>
+        <w:t>|------------------------------------------------------------------</w:t>
+      </w:r>
+      <w:r>
+        <w:rPr>
+          <w:rFonts w:ascii="Courier New" w:hAnsi="Courier New" w:cs="Courier New"/>
+          <w:sz w:val="16"/>
+          <w:lang w:val="fi-FI"/>
+        </w:rPr>
+        <w:tab/>
+        <w:t>|---------|---------|</w:t>
+      </w:r>
+    </w:p>
+    <w:p>
+      <w:pPr>
+        <w:spacing w:after="0"/>
+        <w:rPr>
+          <w:rFonts w:ascii="Courier New" w:hAnsi="Courier New" w:cs="Courier New"/>
+          <w:sz w:val="16"/>
+          <w:lang w:val="fi-FI"/>
+        </w:rPr>
+      </w:pPr>
+      <w:r>
+        <w:rPr>
+          <w:rFonts w:ascii="Courier New" w:hAnsi="Courier New" w:cs="Courier New"/>
+          <w:sz w:val="16"/>
+          <w:lang w:val="fi-FI"/>
+        </w:rPr>
+        <w:t xml:space="preserve">| </w:t>
+      </w:r>
+      <w:r>
+        <w:rPr>
+          <w:rFonts w:ascii="Courier New" w:hAnsi="Courier New" w:cs="Courier New"/>
+          <w:b/>
+          <w:sz w:val="16"/>
+          <w:lang w:val="fi-FI"/>
+        </w:rPr>
+        <w:t>TOTAL</w:t>
+      </w:r>
+      <w:r>
+        <w:rPr>
+          <w:rFonts w:ascii="Courier New" w:hAnsi="Courier New" w:cs="Courier New"/>
+          <w:sz w:val="16"/>
+          <w:lang w:val="fi-FI"/>
+        </w:rPr>
+        <w:tab/>
+      </w:r>
+      <w:r>
+        <w:rPr>
+          <w:rFonts w:ascii="Courier New" w:hAnsi="Courier New" w:cs="Courier New"/>
+          <w:sz w:val="16"/>
+          <w:lang w:val="fi-FI"/>
+        </w:rPr>
+        <w:tab/>
+      </w:r>
+      <w:r>
+        <w:rPr>
+          <w:rFonts w:ascii="Courier New" w:hAnsi="Courier New" w:cs="Courier New"/>
+          <w:sz w:val="16"/>
+          <w:lang w:val="fi-FI"/>
+        </w:rPr>
+        <w:tab/>
+      </w:r>
+      <w:r>
+        <w:rPr>
+          <w:rFonts w:ascii="Courier New" w:hAnsi="Courier New" w:cs="Courier New"/>
+          <w:sz w:val="16"/>
+          <w:lang w:val="fi-FI"/>
+        </w:rPr>
+        <w:tab/>
+      </w:r>
+      <w:r>
+        <w:rPr>
+          <w:rFonts w:ascii="Courier New" w:hAnsi="Courier New" w:cs="Courier New"/>
+          <w:sz w:val="16"/>
+          <w:lang w:val="fi-FI"/>
+        </w:rPr>
+        <w:tab/>
+      </w:r>
+      <w:r>
+        <w:rPr>
+          <w:rFonts w:ascii="Courier New" w:hAnsi="Courier New" w:cs="Courier New"/>
+          <w:sz w:val="16"/>
+          <w:lang w:val="fi-FI"/>
+        </w:rPr>
+        <w:tab/>
+      </w:r>
+      <w:r>
+        <w:rPr>
+          <w:rFonts w:ascii="Courier New" w:hAnsi="Courier New" w:cs="Courier New"/>
+          <w:sz w:val="16"/>
+          <w:lang w:val="fi-FI"/>
+        </w:rPr>
+        <w:tab/>
+      </w:r>
+      <w:r>
+        <w:rPr>
+          <w:rFonts w:ascii="Courier New" w:hAnsi="Courier New" w:cs="Courier New"/>
+          <w:sz w:val="16"/>
+          <w:lang w:val="fi-FI"/>
+        </w:rPr>
+        <w:tab/>
+      </w:r>
+      <w:r>
+        <w:rPr>
+          <w:rFonts w:ascii="Courier New" w:hAnsi="Courier New" w:cs="Courier New"/>
+          <w:sz w:val="16"/>
+          <w:lang w:val="fi-FI"/>
+        </w:rPr>
+        <w:tab/>
+        <w:t xml:space="preserve">| </w:t>
+      </w:r>
+      <w:r>
+        <w:rPr>
+          <w:rFonts w:ascii="Courier New" w:hAnsi="Courier New" w:cs="Courier New"/>
+          <w:sz w:val="16"/>
+          <w:lang w:val="fi-FI"/>
+        </w:rPr>
+        <w:t>31</w:t>
+      </w:r>
       <w:r>
         <w:rPr>
           <w:rFonts w:ascii="Courier New" w:hAnsi="Courier New" w:cs="Courier New"/>
@@ -4497,364 +4767,760 @@
           <w:sz w:val="16"/>
           <w:lang w:val="fi-FI"/>
         </w:rPr>
+        <w:t>2</w:t>
+      </w:r>
+      <w:r>
+        <w:rPr>
+          <w:rFonts w:ascii="Courier New" w:hAnsi="Courier New" w:cs="Courier New"/>
+          <w:sz w:val="16"/>
+          <w:lang w:val="fi-FI"/>
+        </w:rPr>
+        <w:t>7</w:t>
+      </w:r>
+      <w:r>
+        <w:rPr>
+          <w:rFonts w:ascii="Courier New" w:hAnsi="Courier New" w:cs="Courier New"/>
+          <w:sz w:val="16"/>
+          <w:lang w:val="fi-FI"/>
+        </w:rPr>
+        <w:t xml:space="preserve">h+ </w:t>
+      </w:r>
+      <w:r>
+        <w:rPr>
+          <w:rFonts w:ascii="Courier New" w:hAnsi="Courier New" w:cs="Courier New"/>
+          <w:sz w:val="16"/>
+          <w:lang w:val="fi-FI"/>
+        </w:rPr>
+        <w:t>5</w:t>
+      </w:r>
+      <w:r>
+        <w:rPr>
+          <w:rFonts w:ascii="Courier New" w:hAnsi="Courier New" w:cs="Courier New"/>
+          <w:sz w:val="16"/>
+          <w:lang w:val="fi-FI"/>
+        </w:rPr>
+        <w:t>h |</w:t>
+      </w:r>
+    </w:p>
+    <w:p>
+      <w:pPr>
+        <w:spacing w:after="0"/>
+        <w:rPr>
+          <w:rFonts w:ascii="Courier New" w:hAnsi="Courier New" w:cs="Courier New"/>
+          <w:sz w:val="16"/>
+          <w:lang w:val="fi-FI"/>
+        </w:rPr>
+      </w:pPr>
+      <w:r>
+        <w:rPr>
+          <w:rFonts w:ascii="Courier New" w:hAnsi="Courier New" w:cs="Courier New"/>
+          <w:sz w:val="16"/>
+          <w:lang w:val="fi-FI"/>
+        </w:rPr>
+        <w:t>'------------------------------------------------------------------</w:t>
+      </w:r>
+      <w:r>
+        <w:rPr>
+          <w:rFonts w:ascii="Courier New" w:hAnsi="Courier New" w:cs="Courier New"/>
+          <w:sz w:val="16"/>
+          <w:lang w:val="fi-FI"/>
+        </w:rPr>
+        <w:tab/>
+        <w:t>'---------'---------'</w:t>
+      </w:r>
+    </w:p>
+    <w:p>
+      <w:pPr>
+        <w:spacing w:after="0"/>
+        <w:rPr>
+          <w:rFonts w:ascii="Courier New" w:hAnsi="Courier New" w:cs="Courier New"/>
+          <w:sz w:val="16"/>
+          <w:lang w:val="fi-FI"/>
+        </w:rPr>
+      </w:pPr>
+    </w:p>
+    <w:p>
+      <w:pPr>
+        <w:spacing w:after="0"/>
+        <w:rPr>
+          <w:rFonts w:ascii="Courier New" w:hAnsi="Courier New" w:cs="Courier New"/>
+          <w:sz w:val="20"/>
+          <w:szCs w:val="20"/>
+          <w:lang w:val="fi-FI"/>
+        </w:rPr>
+      </w:pPr>
+      <w:r>
+        <w:rPr>
+          <w:rFonts w:ascii="Courier New" w:hAnsi="Courier New" w:cs="Courier New"/>
+          <w:b/>
+          <w:sz w:val="20"/>
+          <w:szCs w:val="20"/>
+          <w:lang w:val="fi-FI"/>
+        </w:rPr>
+        <w:t>Yhteenveto</w:t>
+      </w:r>
+      <w:r>
+        <w:rPr>
+          <w:rFonts w:ascii="Courier New" w:hAnsi="Courier New" w:cs="Courier New"/>
+          <w:sz w:val="20"/>
+          <w:szCs w:val="20"/>
+          <w:lang w:val="fi-FI"/>
+        </w:rPr>
+        <w:t>:</w:t>
+      </w:r>
+    </w:p>
+    <w:p>
+      <w:pPr>
+        <w:spacing w:after="0"/>
+        <w:rPr>
+          <w:rFonts w:ascii="Courier New" w:hAnsi="Courier New" w:cs="Courier New"/>
+          <w:sz w:val="20"/>
+          <w:szCs w:val="20"/>
+          <w:lang w:val="fi-FI"/>
+        </w:rPr>
+      </w:pPr>
+      <w:r>
+        <w:rPr>
+          <w:rFonts w:ascii="Courier New" w:hAnsi="Courier New" w:cs="Courier New"/>
+          <w:sz w:val="20"/>
+          <w:szCs w:val="20"/>
+          <w:lang w:val="fi-FI"/>
+        </w:rPr>
+        <w:t xml:space="preserve">Työtunteja: </w:t>
+      </w:r>
+      <w:r>
+        <w:rPr>
+          <w:rFonts w:ascii="Courier New" w:hAnsi="Courier New" w:cs="Courier New"/>
+          <w:b/>
+          <w:sz w:val="20"/>
+          <w:szCs w:val="20"/>
+          <w:lang w:val="fi-FI"/>
+        </w:rPr>
+        <w:t>32</w:t>
+      </w:r>
+      <w:r>
+        <w:rPr>
+          <w:rFonts w:ascii="Courier New" w:hAnsi="Courier New" w:cs="Courier New"/>
+          <w:b/>
+          <w:sz w:val="20"/>
+          <w:szCs w:val="20"/>
+          <w:lang w:val="fi-FI"/>
+        </w:rPr>
+        <w:t>h</w:t>
+      </w:r>
+      <w:r>
+        <w:rPr>
+          <w:rFonts w:ascii="Courier New" w:hAnsi="Courier New" w:cs="Courier New"/>
+          <w:sz w:val="20"/>
+          <w:szCs w:val="20"/>
+          <w:lang w:val="fi-FI"/>
+        </w:rPr>
+        <w:t xml:space="preserve"> - Miestyötunteja (3 x </w:t>
+      </w:r>
+      <w:r>
+        <w:rPr>
+          <w:rFonts w:ascii="Courier New" w:hAnsi="Courier New" w:cs="Courier New"/>
+          <w:sz w:val="20"/>
+          <w:szCs w:val="20"/>
+          <w:lang w:val="fi-FI"/>
+        </w:rPr>
+        <w:t>2</w:t>
+      </w:r>
+      <w:r>
+        <w:rPr>
+          <w:rFonts w:ascii="Courier New" w:hAnsi="Courier New" w:cs="Courier New"/>
+          <w:sz w:val="20"/>
+          <w:szCs w:val="20"/>
+          <w:lang w:val="fi-FI"/>
+        </w:rPr>
+        <w:t>7</w:t>
+      </w:r>
+      <w:r>
+        <w:rPr>
+          <w:rFonts w:ascii="Courier New" w:hAnsi="Courier New" w:cs="Courier New"/>
+          <w:sz w:val="20"/>
+          <w:szCs w:val="20"/>
+          <w:lang w:val="fi-FI"/>
+        </w:rPr>
+        <w:t>h</w:t>
+      </w:r>
+      <w:r>
+        <w:rPr>
+          <w:rFonts w:ascii="Courier New" w:hAnsi="Courier New" w:cs="Courier New"/>
+          <w:sz w:val="20"/>
+          <w:szCs w:val="20"/>
+          <w:lang w:val="fi-FI"/>
+        </w:rPr>
+        <w:t xml:space="preserve"> + </w:t>
+      </w:r>
+      <w:r>
+        <w:rPr>
+          <w:rFonts w:ascii="Courier New" w:hAnsi="Courier New" w:cs="Courier New"/>
+          <w:sz w:val="20"/>
+          <w:szCs w:val="20"/>
+          <w:lang w:val="fi-FI"/>
+        </w:rPr>
+        <w:t>5</w:t>
+      </w:r>
+      <w:r>
+        <w:rPr>
+          <w:rFonts w:ascii="Courier New" w:hAnsi="Courier New" w:cs="Courier New"/>
+          <w:sz w:val="20"/>
+          <w:szCs w:val="20"/>
+          <w:lang w:val="fi-FI"/>
+        </w:rPr>
+        <w:t xml:space="preserve">h) = </w:t>
+      </w:r>
+      <w:r>
+        <w:rPr>
+          <w:rFonts w:ascii="Courier New" w:hAnsi="Courier New" w:cs="Courier New"/>
+          <w:b/>
+          <w:sz w:val="20"/>
+          <w:szCs w:val="20"/>
+          <w:lang w:val="fi-FI"/>
+        </w:rPr>
+        <w:t>86</w:t>
+      </w:r>
+      <w:r>
+        <w:rPr>
+          <w:rFonts w:ascii="Courier New" w:hAnsi="Courier New" w:cs="Courier New"/>
+          <w:b/>
+          <w:sz w:val="20"/>
+          <w:szCs w:val="20"/>
+          <w:lang w:val="fi-FI"/>
+        </w:rPr>
+        <w:t>h</w:t>
+      </w:r>
+    </w:p>
+    <w:p>
+      <w:pPr>
+        <w:spacing w:after="0"/>
+        <w:rPr>
+          <w:rFonts w:ascii="Courier New" w:hAnsi="Courier New" w:cs="Courier New"/>
+          <w:sz w:val="20"/>
+          <w:szCs w:val="20"/>
+          <w:lang w:val="fi-FI"/>
+        </w:rPr>
+      </w:pPr>
+      <w:r>
+        <w:rPr>
+          <w:rFonts w:ascii="Courier New" w:hAnsi="Courier New" w:cs="Courier New"/>
+          <w:sz w:val="20"/>
+          <w:szCs w:val="20"/>
+          <w:lang w:val="fi-FI"/>
+        </w:rPr>
+        <w:t xml:space="preserve">Aika-arviot ylittyivät, </w:t>
+      </w:r>
+      <w:r>
+        <w:rPr>
+          <w:rFonts w:ascii="Courier New" w:hAnsi="Courier New" w:cs="Courier New"/>
+          <w:sz w:val="20"/>
+          <w:szCs w:val="20"/>
+          <w:lang w:val="fi-FI"/>
+        </w:rPr>
+        <w:t xml:space="preserve">mutta tavoitteet ehdittiin pääosin saavuttaa kahden viikon sprintin aikana. Osa tehtävistä lykkääntyi </w:t>
+      </w:r>
+      <w:proofErr w:type="spellStart"/>
+      <w:r>
+        <w:rPr>
+          <w:rFonts w:ascii="Courier New" w:hAnsi="Courier New" w:cs="Courier New"/>
+          <w:sz w:val="20"/>
+          <w:szCs w:val="20"/>
+          <w:lang w:val="fi-FI"/>
+        </w:rPr>
+        <w:t>sprint</w:t>
+      </w:r>
+      <w:proofErr w:type="spellEnd"/>
+      <w:r>
+        <w:rPr>
+          <w:rFonts w:ascii="Courier New" w:hAnsi="Courier New" w:cs="Courier New"/>
+          <w:sz w:val="20"/>
+          <w:szCs w:val="20"/>
+          <w:lang w:val="fi-FI"/>
+        </w:rPr>
+        <w:t xml:space="preserve"> 4 puolelle.</w:t>
+      </w:r>
+    </w:p>
+    <w:p>
+      <w:pPr>
+        <w:spacing w:after="0"/>
+        <w:rPr>
+          <w:rFonts w:ascii="Courier New" w:hAnsi="Courier New" w:cs="Courier New"/>
+          <w:sz w:val="20"/>
+          <w:szCs w:val="20"/>
+          <w:lang w:val="fi-FI"/>
+        </w:rPr>
+      </w:pPr>
+      <w:r>
+        <w:rPr>
+          <w:rFonts w:ascii="Courier New" w:hAnsi="Courier New" w:cs="Courier New"/>
+          <w:sz w:val="20"/>
+          <w:szCs w:val="20"/>
+          <w:lang w:val="fi-FI"/>
+        </w:rPr>
+        <w:tab/>
+      </w:r>
+    </w:p>
+    <w:p>
+      <w:pPr>
+        <w:spacing w:after="0"/>
+        <w:rPr>
+          <w:rFonts w:ascii="Courier New" w:hAnsi="Courier New" w:cs="Courier New"/>
+          <w:sz w:val="20"/>
+          <w:szCs w:val="20"/>
+          <w:lang w:val="fi-FI"/>
+        </w:rPr>
+      </w:pPr>
+      <w:r>
+        <w:rPr>
+          <w:rFonts w:ascii="Courier New" w:hAnsi="Courier New" w:cs="Courier New"/>
+          <w:b/>
+          <w:sz w:val="20"/>
+          <w:szCs w:val="20"/>
+          <w:lang w:val="fi-FI"/>
+        </w:rPr>
+        <w:t>Palaverit</w:t>
+      </w:r>
+      <w:r>
+        <w:rPr>
+          <w:rFonts w:ascii="Courier New" w:hAnsi="Courier New" w:cs="Courier New"/>
+          <w:sz w:val="20"/>
+          <w:szCs w:val="20"/>
+          <w:lang w:val="fi-FI"/>
+        </w:rPr>
+        <w:t>:</w:t>
+      </w:r>
+    </w:p>
+    <w:p>
+      <w:pPr>
+        <w:spacing w:after="0"/>
+        <w:rPr>
+          <w:rFonts w:ascii="Courier New" w:hAnsi="Courier New" w:cs="Courier New"/>
+          <w:sz w:val="20"/>
+          <w:szCs w:val="20"/>
+          <w:lang w:val="fi-FI"/>
+        </w:rPr>
+      </w:pPr>
+      <w:r>
+        <w:rPr>
+          <w:rFonts w:ascii="Courier New" w:hAnsi="Courier New" w:cs="Courier New"/>
+          <w:sz w:val="20"/>
+          <w:szCs w:val="20"/>
+          <w:lang w:val="fi-FI"/>
+        </w:rPr>
+        <w:t>17</w:t>
+      </w:r>
+      <w:r>
+        <w:rPr>
+          <w:rFonts w:ascii="Courier New" w:hAnsi="Courier New" w:cs="Courier New"/>
+          <w:sz w:val="20"/>
+          <w:szCs w:val="20"/>
+          <w:lang w:val="fi-FI"/>
+        </w:rPr>
+        <w:t>.02. 20.30-00.30</w:t>
+      </w:r>
+      <w:r>
+        <w:rPr>
+          <w:rFonts w:ascii="Courier New" w:hAnsi="Courier New" w:cs="Courier New"/>
+          <w:sz w:val="20"/>
+          <w:szCs w:val="20"/>
+          <w:lang w:val="fi-FI"/>
+        </w:rPr>
+        <w:tab/>
+      </w:r>
+      <w:r>
+        <w:rPr>
+          <w:rFonts w:ascii="Courier New" w:hAnsi="Courier New" w:cs="Courier New"/>
+          <w:sz w:val="20"/>
+          <w:szCs w:val="20"/>
+          <w:lang w:val="fi-FI"/>
+        </w:rPr>
+        <w:t xml:space="preserve">Tutustuminen </w:t>
+      </w:r>
+      <w:proofErr w:type="spellStart"/>
+      <w:r>
+        <w:rPr>
+          <w:rFonts w:ascii="Courier New" w:hAnsi="Courier New" w:cs="Courier New"/>
+          <w:sz w:val="20"/>
+          <w:szCs w:val="20"/>
+          <w:lang w:val="fi-FI"/>
+        </w:rPr>
+        <w:t>socket</w:t>
+      </w:r>
+      <w:proofErr w:type="spellEnd"/>
+      <w:r>
+        <w:rPr>
+          <w:rFonts w:ascii="Courier New" w:hAnsi="Courier New" w:cs="Courier New"/>
+          <w:sz w:val="20"/>
+          <w:szCs w:val="20"/>
+          <w:lang w:val="fi-FI"/>
+        </w:rPr>
+        <w:t xml:space="preserve"> -kommunikaatioon</w:t>
+      </w:r>
+      <w:r>
+        <w:rPr>
+          <w:rFonts w:ascii="Courier New" w:hAnsi="Courier New" w:cs="Courier New"/>
+          <w:sz w:val="20"/>
+          <w:szCs w:val="20"/>
+          <w:lang w:val="fi-FI"/>
+        </w:rPr>
         <w:t xml:space="preserve"> </w:t>
       </w:r>
       <w:r>
         <w:rPr>
           <w:rFonts w:ascii="Courier New" w:hAnsi="Courier New" w:cs="Courier New"/>
-          <w:sz w:val="16"/>
-          <w:lang w:val="fi-FI"/>
-        </w:rPr>
-        <w:t>2</w:t>
-      </w:r>
-      <w:r>
-        <w:rPr>
-          <w:rFonts w:ascii="Courier New" w:hAnsi="Courier New" w:cs="Courier New"/>
-          <w:sz w:val="16"/>
-          <w:lang w:val="fi-FI"/>
-        </w:rPr>
-        <w:t xml:space="preserve">h  </w:t>
-      </w:r>
-      <w:r>
-        <w:rPr>
-          <w:rFonts w:ascii="Courier New" w:hAnsi="Courier New" w:cs="Courier New"/>
-          <w:sz w:val="16"/>
-          <w:lang w:val="fi-FI"/>
-        </w:rPr>
-        <w:t>1</w:t>
-      </w:r>
-      <w:r>
-        <w:rPr>
-          <w:rFonts w:ascii="Courier New" w:hAnsi="Courier New" w:cs="Courier New"/>
-          <w:sz w:val="16"/>
-          <w:lang w:val="fi-FI"/>
-        </w:rPr>
-        <w:t xml:space="preserve">h </w:t>
-      </w:r>
-      <w:r>
-        <w:rPr>
-          <w:rFonts w:ascii="Courier New" w:hAnsi="Courier New" w:cs="Courier New"/>
-          <w:sz w:val="16"/>
-          <w:lang w:val="fi-FI"/>
-        </w:rPr>
-        <w:t>|</w:t>
-      </w:r>
-    </w:p>
-    <w:p>
-      <w:pPr>
-        <w:spacing w:after="0"/>
-        <w:rPr>
-          <w:rFonts w:ascii="Courier New" w:hAnsi="Courier New" w:cs="Courier New"/>
-          <w:sz w:val="16"/>
-          <w:lang w:val="fi-FI"/>
-        </w:rPr>
-      </w:pPr>
-      <w:r>
-        <w:rPr>
-          <w:rFonts w:ascii="Courier New" w:hAnsi="Courier New" w:cs="Courier New"/>
-          <w:sz w:val="16"/>
-          <w:lang w:val="fi-FI"/>
-        </w:rPr>
-        <w:t>|------------------------------------------------------------------</w:t>
-      </w:r>
-      <w:r>
-        <w:rPr>
-          <w:rFonts w:ascii="Courier New" w:hAnsi="Courier New" w:cs="Courier New"/>
-          <w:sz w:val="16"/>
-          <w:lang w:val="fi-FI"/>
-        </w:rPr>
-        <w:tab/>
-        <w:t>|---------|---------|</w:t>
-      </w:r>
-    </w:p>
-    <w:p>
-      <w:pPr>
-        <w:spacing w:after="0"/>
-        <w:rPr>
-          <w:rFonts w:ascii="Courier New" w:hAnsi="Courier New" w:cs="Courier New"/>
-          <w:sz w:val="16"/>
-          <w:lang w:val="fi-FI"/>
-        </w:rPr>
-      </w:pPr>
-      <w:r>
-        <w:rPr>
-          <w:rFonts w:ascii="Courier New" w:hAnsi="Courier New" w:cs="Courier New"/>
-          <w:sz w:val="16"/>
-          <w:lang w:val="fi-FI"/>
-        </w:rPr>
-        <w:t xml:space="preserve">| </w:t>
-      </w:r>
-      <w:r>
-        <w:rPr>
-          <w:rFonts w:ascii="Courier New" w:hAnsi="Courier New" w:cs="Courier New"/>
-          <w:b/>
-          <w:sz w:val="16"/>
-          <w:lang w:val="fi-FI"/>
-        </w:rPr>
-        <w:t>TOTAL</w:t>
-      </w:r>
-      <w:r>
-        <w:rPr>
-          <w:rFonts w:ascii="Courier New" w:hAnsi="Courier New" w:cs="Courier New"/>
-          <w:sz w:val="16"/>
-          <w:lang w:val="fi-FI"/>
-        </w:rPr>
-        <w:tab/>
-      </w:r>
-      <w:r>
-        <w:rPr>
-          <w:rFonts w:ascii="Courier New" w:hAnsi="Courier New" w:cs="Courier New"/>
-          <w:sz w:val="16"/>
-          <w:lang w:val="fi-FI"/>
-        </w:rPr>
-        <w:tab/>
-      </w:r>
-      <w:r>
-        <w:rPr>
-          <w:rFonts w:ascii="Courier New" w:hAnsi="Courier New" w:cs="Courier New"/>
-          <w:sz w:val="16"/>
-          <w:lang w:val="fi-FI"/>
-        </w:rPr>
-        <w:tab/>
-      </w:r>
-      <w:r>
-        <w:rPr>
-          <w:rFonts w:ascii="Courier New" w:hAnsi="Courier New" w:cs="Courier New"/>
-          <w:sz w:val="16"/>
-          <w:lang w:val="fi-FI"/>
-        </w:rPr>
-        <w:tab/>
-      </w:r>
-      <w:r>
-        <w:rPr>
-          <w:rFonts w:ascii="Courier New" w:hAnsi="Courier New" w:cs="Courier New"/>
-          <w:sz w:val="16"/>
-          <w:lang w:val="fi-FI"/>
-        </w:rPr>
-        <w:tab/>
-      </w:r>
-      <w:r>
-        <w:rPr>
-          <w:rFonts w:ascii="Courier New" w:hAnsi="Courier New" w:cs="Courier New"/>
-          <w:sz w:val="16"/>
-          <w:lang w:val="fi-FI"/>
-        </w:rPr>
-        <w:tab/>
-      </w:r>
-      <w:r>
-        <w:rPr>
-          <w:rFonts w:ascii="Courier New" w:hAnsi="Courier New" w:cs="Courier New"/>
-          <w:sz w:val="16"/>
-          <w:lang w:val="fi-FI"/>
-        </w:rPr>
-        <w:tab/>
-      </w:r>
-      <w:r>
-        <w:rPr>
-          <w:rFonts w:ascii="Courier New" w:hAnsi="Courier New" w:cs="Courier New"/>
-          <w:sz w:val="16"/>
-          <w:lang w:val="fi-FI"/>
-        </w:rPr>
-        <w:tab/>
-      </w:r>
-      <w:r>
-        <w:rPr>
-          <w:rFonts w:ascii="Courier New" w:hAnsi="Courier New" w:cs="Courier New"/>
-          <w:sz w:val="16"/>
-          <w:lang w:val="fi-FI"/>
-        </w:rPr>
-        <w:tab/>
-        <w:t xml:space="preserve">| </w:t>
-      </w:r>
-      <w:r>
-        <w:rPr>
-          <w:rFonts w:ascii="Courier New" w:hAnsi="Courier New" w:cs="Courier New"/>
-          <w:sz w:val="16"/>
-          <w:lang w:val="fi-FI"/>
-        </w:rPr>
-        <w:t>2</w:t>
-      </w:r>
-      <w:r>
-        <w:rPr>
-          <w:rFonts w:ascii="Courier New" w:hAnsi="Courier New" w:cs="Courier New"/>
-          <w:sz w:val="16"/>
-          <w:lang w:val="fi-FI"/>
-        </w:rPr>
-        <w:t>7</w:t>
-      </w:r>
-      <w:r>
-        <w:rPr>
-          <w:rFonts w:ascii="Courier New" w:hAnsi="Courier New" w:cs="Courier New"/>
-          <w:sz w:val="16"/>
-          <w:lang w:val="fi-FI"/>
-        </w:rPr>
-        <w:t xml:space="preserve">h     | </w:t>
-      </w:r>
-      <w:r>
-        <w:rPr>
-          <w:rFonts w:ascii="Courier New" w:hAnsi="Courier New" w:cs="Courier New"/>
-          <w:sz w:val="16"/>
-          <w:lang w:val="fi-FI"/>
-        </w:rPr>
-        <w:t>2</w:t>
-      </w:r>
-      <w:r>
-        <w:rPr>
-          <w:rFonts w:ascii="Courier New" w:hAnsi="Courier New" w:cs="Courier New"/>
-          <w:sz w:val="16"/>
-          <w:lang w:val="fi-FI"/>
-        </w:rPr>
-        <w:t>4</w:t>
-      </w:r>
-      <w:r>
-        <w:rPr>
-          <w:rFonts w:ascii="Courier New" w:hAnsi="Courier New" w:cs="Courier New"/>
-          <w:sz w:val="16"/>
-          <w:lang w:val="fi-FI"/>
-        </w:rPr>
-        <w:t xml:space="preserve">h+ </w:t>
-      </w:r>
-      <w:r>
-        <w:rPr>
-          <w:rFonts w:ascii="Courier New" w:hAnsi="Courier New" w:cs="Courier New"/>
-          <w:sz w:val="16"/>
-          <w:lang w:val="fi-FI"/>
-        </w:rPr>
-        <w:t>4</w:t>
-      </w:r>
-      <w:r>
-        <w:rPr>
-          <w:rFonts w:ascii="Courier New" w:hAnsi="Courier New" w:cs="Courier New"/>
-          <w:sz w:val="16"/>
-          <w:lang w:val="fi-FI"/>
-        </w:rPr>
-        <w:t>h |</w:t>
-      </w:r>
-    </w:p>
-    <w:p>
-      <w:pPr>
-        <w:spacing w:after="0"/>
-        <w:rPr>
-          <w:rFonts w:ascii="Courier New" w:hAnsi="Courier New" w:cs="Courier New"/>
-          <w:sz w:val="16"/>
-          <w:lang w:val="fi-FI"/>
-        </w:rPr>
-      </w:pPr>
-      <w:r>
-        <w:rPr>
-          <w:rFonts w:ascii="Courier New" w:hAnsi="Courier New" w:cs="Courier New"/>
-          <w:sz w:val="16"/>
-          <w:lang w:val="fi-FI"/>
-        </w:rPr>
-        <w:t>'------------------------------------------------------------------</w:t>
-      </w:r>
-      <w:r>
-        <w:rPr>
-          <w:rFonts w:ascii="Courier New" w:hAnsi="Courier New" w:cs="Courier New"/>
-          <w:sz w:val="16"/>
-          <w:lang w:val="fi-FI"/>
-        </w:rPr>
-        <w:tab/>
-        <w:t>'---------'---------'</w:t>
-      </w:r>
-    </w:p>
-    <w:p>
-      <w:pPr>
-        <w:spacing w:after="0"/>
-        <w:rPr>
-          <w:rFonts w:ascii="Courier New" w:hAnsi="Courier New" w:cs="Courier New"/>
-          <w:sz w:val="16"/>
-          <w:lang w:val="fi-FI"/>
-        </w:rPr>
-      </w:pPr>
-    </w:p>
-    <w:p>
-      <w:pPr>
-        <w:spacing w:after="0"/>
-        <w:rPr>
-          <w:rFonts w:ascii="Courier New" w:hAnsi="Courier New" w:cs="Courier New"/>
-          <w:sz w:val="20"/>
-          <w:szCs w:val="20"/>
-          <w:lang w:val="fi-FI"/>
-        </w:rPr>
-      </w:pPr>
-      <w:r>
-        <w:rPr>
-          <w:rFonts w:ascii="Courier New" w:hAnsi="Courier New" w:cs="Courier New"/>
-          <w:b/>
-          <w:sz w:val="20"/>
-          <w:szCs w:val="20"/>
-          <w:lang w:val="fi-FI"/>
-        </w:rPr>
-        <w:t>Yhteenveto</w:t>
-      </w:r>
-      <w:r>
-        <w:rPr>
-          <w:rFonts w:ascii="Courier New" w:hAnsi="Courier New" w:cs="Courier New"/>
-          <w:sz w:val="20"/>
-          <w:szCs w:val="20"/>
-          <w:lang w:val="fi-FI"/>
-        </w:rPr>
-        <w:t>:</w:t>
-      </w:r>
-    </w:p>
-    <w:p>
-      <w:pPr>
-        <w:spacing w:after="0"/>
-        <w:rPr>
-          <w:rFonts w:ascii="Courier New" w:hAnsi="Courier New" w:cs="Courier New"/>
-          <w:sz w:val="20"/>
-          <w:szCs w:val="20"/>
-          <w:lang w:val="fi-FI"/>
-        </w:rPr>
-      </w:pPr>
-      <w:r>
-        <w:rPr>
-          <w:rFonts w:ascii="Courier New" w:hAnsi="Courier New" w:cs="Courier New"/>
-          <w:sz w:val="20"/>
-          <w:szCs w:val="20"/>
-          <w:lang w:val="fi-FI"/>
-        </w:rPr>
-        <w:t xml:space="preserve">Työtunteja: </w:t>
-      </w:r>
-      <w:r>
-        <w:rPr>
-          <w:rFonts w:ascii="Courier New" w:hAnsi="Courier New" w:cs="Courier New"/>
-          <w:b/>
-          <w:sz w:val="20"/>
-          <w:szCs w:val="20"/>
-          <w:lang w:val="fi-FI"/>
-        </w:rPr>
-        <w:t>2</w:t>
-      </w:r>
-      <w:r>
-        <w:rPr>
-          <w:rFonts w:ascii="Courier New" w:hAnsi="Courier New" w:cs="Courier New"/>
-          <w:b/>
-          <w:sz w:val="20"/>
-          <w:szCs w:val="20"/>
-          <w:lang w:val="fi-FI"/>
-        </w:rPr>
-        <w:t>4</w:t>
-      </w:r>
-      <w:r>
-        <w:rPr>
-          <w:rFonts w:ascii="Courier New" w:hAnsi="Courier New" w:cs="Courier New"/>
-          <w:b/>
-          <w:sz w:val="20"/>
-          <w:szCs w:val="20"/>
-          <w:lang w:val="fi-FI"/>
-        </w:rPr>
-        <w:t>h</w:t>
-      </w:r>
-      <w:r>
-        <w:rPr>
-          <w:rFonts w:ascii="Courier New" w:hAnsi="Courier New" w:cs="Courier New"/>
-          <w:sz w:val="20"/>
-          <w:szCs w:val="20"/>
-          <w:lang w:val="fi-FI"/>
-        </w:rPr>
-        <w:t xml:space="preserve"> - Miestyötunteja (3 x </w:t>
+          <w:sz w:val="20"/>
+          <w:szCs w:val="20"/>
+          <w:lang w:val="fi-FI"/>
+        </w:rPr>
+        <w:tab/>
+        <w:t xml:space="preserve"> </w:t>
+      </w:r>
+      <w:r>
+        <w:rPr>
+          <w:rFonts w:ascii="Courier New" w:hAnsi="Courier New" w:cs="Courier New"/>
+          <w:sz w:val="20"/>
+          <w:szCs w:val="20"/>
+          <w:lang w:val="fi-FI"/>
+        </w:rPr>
+        <w:t>(</w:t>
+      </w:r>
+      <w:r>
+        <w:rPr>
+          <w:rFonts w:ascii="Courier New" w:hAnsi="Courier New" w:cs="Courier New"/>
+          <w:sz w:val="20"/>
+          <w:szCs w:val="20"/>
+          <w:lang w:val="fi-FI"/>
+        </w:rPr>
+        <w:t>Jukka</w:t>
+      </w:r>
+      <w:r>
+        <w:rPr>
+          <w:rFonts w:ascii="Courier New" w:hAnsi="Courier New" w:cs="Courier New"/>
+          <w:sz w:val="20"/>
+          <w:szCs w:val="20"/>
+          <w:lang w:val="fi-FI"/>
+        </w:rPr>
+        <w:t xml:space="preserve"> in </w:t>
+      </w:r>
+      <w:proofErr w:type="spellStart"/>
+      <w:r>
+        <w:rPr>
+          <w:rFonts w:ascii="Courier New" w:hAnsi="Courier New" w:cs="Courier New"/>
+          <w:sz w:val="20"/>
+          <w:szCs w:val="20"/>
+          <w:lang w:val="fi-FI"/>
+        </w:rPr>
+        <w:t>charge</w:t>
+      </w:r>
+      <w:proofErr w:type="spellEnd"/>
+      <w:r>
+        <w:rPr>
+          <w:rFonts w:ascii="Courier New" w:hAnsi="Courier New" w:cs="Courier New"/>
+          <w:sz w:val="20"/>
+          <w:szCs w:val="20"/>
+          <w:lang w:val="fi-FI"/>
+        </w:rPr>
+        <w:t>)</w:t>
+      </w:r>
+    </w:p>
+    <w:p>
+      <w:pPr>
+        <w:spacing w:after="0"/>
+        <w:rPr>
+          <w:rFonts w:ascii="Courier New" w:hAnsi="Courier New" w:cs="Courier New"/>
+          <w:sz w:val="20"/>
+          <w:szCs w:val="20"/>
+          <w:lang w:val="fi-FI"/>
+        </w:rPr>
+      </w:pPr>
+      <w:r>
+        <w:rPr>
+          <w:rFonts w:ascii="Courier New" w:hAnsi="Courier New" w:cs="Courier New"/>
+          <w:sz w:val="20"/>
+          <w:szCs w:val="20"/>
+          <w:lang w:val="fi-FI"/>
+        </w:rPr>
+        <w:t>18</w:t>
+      </w:r>
+      <w:r>
+        <w:rPr>
+          <w:rFonts w:ascii="Courier New" w:hAnsi="Courier New" w:cs="Courier New"/>
+          <w:sz w:val="20"/>
+          <w:szCs w:val="20"/>
+          <w:lang w:val="fi-FI"/>
+        </w:rPr>
+        <w:t>.02. 20.30-00.30</w:t>
+      </w:r>
+      <w:r>
+        <w:rPr>
+          <w:rFonts w:ascii="Courier New" w:hAnsi="Courier New" w:cs="Courier New"/>
+          <w:sz w:val="20"/>
+          <w:szCs w:val="20"/>
+          <w:lang w:val="fi-FI"/>
+        </w:rPr>
+        <w:tab/>
+      </w:r>
+      <w:r>
+        <w:rPr>
+          <w:rFonts w:ascii="Courier New" w:hAnsi="Courier New" w:cs="Courier New"/>
+          <w:sz w:val="20"/>
+          <w:szCs w:val="20"/>
+          <w:lang w:val="fi-FI"/>
+        </w:rPr>
+        <w:t>Palvelinsovelluksen teko</w:t>
+      </w:r>
+      <w:r>
+        <w:rPr>
+          <w:rFonts w:ascii="Courier New" w:hAnsi="Courier New" w:cs="Courier New"/>
+          <w:sz w:val="20"/>
+          <w:szCs w:val="20"/>
+          <w:lang w:val="fi-FI"/>
+        </w:rPr>
+        <w:tab/>
+      </w:r>
+      <w:r>
+        <w:rPr>
+          <w:rFonts w:ascii="Courier New" w:hAnsi="Courier New" w:cs="Courier New"/>
+          <w:sz w:val="20"/>
+          <w:szCs w:val="20"/>
+          <w:lang w:val="fi-FI"/>
+        </w:rPr>
+        <w:tab/>
+      </w:r>
+      <w:r>
+        <w:rPr>
+          <w:rFonts w:ascii="Courier New" w:hAnsi="Courier New" w:cs="Courier New"/>
+          <w:sz w:val="20"/>
+          <w:szCs w:val="20"/>
+          <w:lang w:val="fi-FI"/>
+        </w:rPr>
+        <w:tab/>
+      </w:r>
+      <w:r>
+        <w:rPr>
+          <w:rFonts w:ascii="Courier New" w:hAnsi="Courier New" w:cs="Courier New"/>
+          <w:sz w:val="20"/>
+          <w:szCs w:val="20"/>
+          <w:lang w:val="fi-FI"/>
+        </w:rPr>
+        <w:t>(</w:t>
+      </w:r>
+      <w:r>
+        <w:rPr>
+          <w:rFonts w:ascii="Courier New" w:hAnsi="Courier New" w:cs="Courier New"/>
+          <w:sz w:val="20"/>
+          <w:szCs w:val="20"/>
+          <w:lang w:val="fi-FI"/>
+        </w:rPr>
+        <w:t>Joakim</w:t>
+      </w:r>
+      <w:r>
+        <w:rPr>
+          <w:rFonts w:ascii="Courier New" w:hAnsi="Courier New" w:cs="Courier New"/>
+          <w:sz w:val="20"/>
+          <w:szCs w:val="20"/>
+          <w:lang w:val="fi-FI"/>
+        </w:rPr>
+        <w:t xml:space="preserve"> in </w:t>
+      </w:r>
+      <w:proofErr w:type="spellStart"/>
+      <w:r>
+        <w:rPr>
+          <w:rFonts w:ascii="Courier New" w:hAnsi="Courier New" w:cs="Courier New"/>
+          <w:sz w:val="20"/>
+          <w:szCs w:val="20"/>
+          <w:lang w:val="fi-FI"/>
+        </w:rPr>
+        <w:t>charge</w:t>
+      </w:r>
+      <w:proofErr w:type="spellEnd"/>
+      <w:r>
+        <w:rPr>
+          <w:rFonts w:ascii="Courier New" w:hAnsi="Courier New" w:cs="Courier New"/>
+          <w:sz w:val="20"/>
+          <w:szCs w:val="20"/>
+          <w:lang w:val="fi-FI"/>
+        </w:rPr>
+        <w:t>)</w:t>
+      </w:r>
+    </w:p>
+    <w:p>
+      <w:pPr>
+        <w:spacing w:after="0"/>
+        <w:rPr>
+          <w:rFonts w:ascii="Courier New" w:hAnsi="Courier New" w:cs="Courier New"/>
+          <w:sz w:val="20"/>
+          <w:szCs w:val="20"/>
+          <w:lang w:val="fi-FI"/>
+        </w:rPr>
+      </w:pPr>
+      <w:r>
+        <w:rPr>
+          <w:rFonts w:ascii="Courier New" w:hAnsi="Courier New" w:cs="Courier New"/>
+          <w:sz w:val="20"/>
+          <w:szCs w:val="20"/>
+          <w:lang w:val="fi-FI"/>
+        </w:rPr>
+        <w:t xml:space="preserve">20.02. </w:t>
+      </w:r>
+      <w:r>
+        <w:rPr>
+          <w:rFonts w:ascii="Courier New" w:hAnsi="Courier New" w:cs="Courier New"/>
+          <w:sz w:val="20"/>
+          <w:szCs w:val="20"/>
+          <w:lang w:val="fi-FI"/>
+        </w:rPr>
+        <w:t>19</w:t>
+      </w:r>
+      <w:r>
+        <w:rPr>
+          <w:rFonts w:ascii="Courier New" w:hAnsi="Courier New" w:cs="Courier New"/>
+          <w:sz w:val="20"/>
+          <w:szCs w:val="20"/>
+          <w:lang w:val="fi-FI"/>
+        </w:rPr>
+        <w:t>.</w:t>
+      </w:r>
+      <w:r>
+        <w:rPr>
+          <w:rFonts w:ascii="Courier New" w:hAnsi="Courier New" w:cs="Courier New"/>
+          <w:sz w:val="20"/>
+          <w:szCs w:val="20"/>
+          <w:lang w:val="fi-FI"/>
+        </w:rPr>
+        <w:t>30</w:t>
+      </w:r>
+      <w:r>
+        <w:rPr>
+          <w:rFonts w:ascii="Courier New" w:hAnsi="Courier New" w:cs="Courier New"/>
+          <w:sz w:val="20"/>
+          <w:szCs w:val="20"/>
+          <w:lang w:val="fi-FI"/>
+        </w:rPr>
+        <w:t>-</w:t>
+      </w:r>
+      <w:r>
+        <w:rPr>
+          <w:rFonts w:ascii="Courier New" w:hAnsi="Courier New" w:cs="Courier New"/>
+          <w:sz w:val="20"/>
+          <w:szCs w:val="20"/>
+          <w:lang w:val="fi-FI"/>
+        </w:rPr>
+        <w:t>00</w:t>
+      </w:r>
+      <w:r>
+        <w:rPr>
+          <w:rFonts w:ascii="Courier New" w:hAnsi="Courier New" w:cs="Courier New"/>
+          <w:sz w:val="20"/>
+          <w:szCs w:val="20"/>
+          <w:lang w:val="fi-FI"/>
+        </w:rPr>
+        <w:t>.30</w:t>
+      </w:r>
+      <w:r>
+        <w:rPr>
+          <w:rFonts w:ascii="Courier New" w:hAnsi="Courier New" w:cs="Courier New"/>
+          <w:sz w:val="20"/>
+          <w:szCs w:val="20"/>
+          <w:lang w:val="fi-FI"/>
+        </w:rPr>
+        <w:tab/>
+        <w:t xml:space="preserve">Palveli-asiakas </w:t>
+      </w:r>
+      <w:r>
+        <w:rPr>
+          <w:rFonts w:ascii="Courier New" w:hAnsi="Courier New" w:cs="Courier New"/>
+          <w:sz w:val="20"/>
+          <w:szCs w:val="20"/>
+          <w:lang w:val="fi-FI"/>
+        </w:rPr>
+        <w:t xml:space="preserve">yhteyden </w:t>
+      </w:r>
+      <w:r>
+        <w:rPr>
+          <w:rFonts w:ascii="Courier New" w:hAnsi="Courier New" w:cs="Courier New"/>
+          <w:sz w:val="20"/>
+          <w:szCs w:val="20"/>
+          <w:lang w:val="fi-FI"/>
+        </w:rPr>
+        <w:t>kehi</w:t>
+      </w:r>
+      <w:r>
+        <w:rPr>
+          <w:rFonts w:ascii="Courier New" w:hAnsi="Courier New" w:cs="Courier New"/>
+          <w:sz w:val="20"/>
+          <w:szCs w:val="20"/>
+          <w:lang w:val="fi-FI"/>
+        </w:rPr>
+        <w:t>tystä</w:t>
+      </w:r>
+      <w:r>
+        <w:rPr>
+          <w:rFonts w:ascii="Courier New" w:hAnsi="Courier New" w:cs="Courier New"/>
+          <w:sz w:val="20"/>
+          <w:szCs w:val="20"/>
+          <w:lang w:val="fi-FI"/>
+        </w:rPr>
+        <w:tab/>
+      </w:r>
+      <w:r>
+        <w:rPr>
+          <w:rFonts w:ascii="Courier New" w:hAnsi="Courier New" w:cs="Courier New"/>
+          <w:sz w:val="20"/>
+          <w:szCs w:val="20"/>
+          <w:lang w:val="fi-FI"/>
+        </w:rPr>
+        <w:tab/>
+      </w:r>
+      <w:r>
+        <w:rPr>
+          <w:rFonts w:ascii="Courier New" w:hAnsi="Courier New" w:cs="Courier New"/>
+          <w:sz w:val="20"/>
+          <w:szCs w:val="20"/>
+          <w:lang w:val="fi-FI"/>
+        </w:rPr>
+        <w:t xml:space="preserve">(Joakim in </w:t>
+      </w:r>
+      <w:proofErr w:type="spellStart"/>
+      <w:r>
+        <w:rPr>
+          <w:rFonts w:ascii="Courier New" w:hAnsi="Courier New" w:cs="Courier New"/>
+          <w:sz w:val="20"/>
+          <w:szCs w:val="20"/>
+          <w:lang w:val="fi-FI"/>
+        </w:rPr>
+        <w:t>charge</w:t>
+      </w:r>
+      <w:proofErr w:type="spellEnd"/>
+      <w:r>
+        <w:rPr>
+          <w:rFonts w:ascii="Courier New" w:hAnsi="Courier New" w:cs="Courier New"/>
+          <w:sz w:val="20"/>
+          <w:szCs w:val="20"/>
+          <w:lang w:val="fi-FI"/>
+        </w:rPr>
+        <w:t>)</w:t>
+      </w:r>
+    </w:p>
+    <w:p>
+      <w:pPr>
+        <w:spacing w:after="0"/>
+        <w:rPr>
+          <w:rFonts w:ascii="Courier New" w:hAnsi="Courier New" w:cs="Courier New"/>
+          <w:sz w:val="20"/>
+          <w:szCs w:val="20"/>
+          <w:lang w:val="fi-FI"/>
+        </w:rPr>
+      </w:pPr>
+      <w:r>
+        <w:rPr>
+          <w:rFonts w:ascii="Courier New" w:hAnsi="Courier New" w:cs="Courier New"/>
+          <w:sz w:val="20"/>
+          <w:szCs w:val="20"/>
+          <w:lang w:val="fi-FI"/>
+        </w:rPr>
+        <w:t xml:space="preserve">21.02. </w:t>
       </w:r>
       <w:r>
         <w:rPr>
@@ -4872,191 +5538,79 @@
           <w:szCs w:val="20"/>
           <w:lang w:val="fi-FI"/>
         </w:rPr>
-        <w:t>h</w:t>
-      </w:r>
-      <w:r>
-        <w:rPr>
-          <w:rFonts w:ascii="Courier New" w:hAnsi="Courier New" w:cs="Courier New"/>
-          <w:sz w:val="20"/>
-          <w:szCs w:val="20"/>
-          <w:lang w:val="fi-FI"/>
-        </w:rPr>
-        <w:t xml:space="preserve"> + </w:t>
-      </w:r>
-      <w:r>
-        <w:rPr>
-          <w:rFonts w:ascii="Courier New" w:hAnsi="Courier New" w:cs="Courier New"/>
-          <w:sz w:val="20"/>
-          <w:szCs w:val="20"/>
-          <w:lang w:val="fi-FI"/>
-        </w:rPr>
-        <w:t>4</w:t>
-      </w:r>
-      <w:r>
-        <w:rPr>
-          <w:rFonts w:ascii="Courier New" w:hAnsi="Courier New" w:cs="Courier New"/>
-          <w:sz w:val="20"/>
-          <w:szCs w:val="20"/>
-          <w:lang w:val="fi-FI"/>
-        </w:rPr>
-        <w:t xml:space="preserve">h) = </w:t>
-      </w:r>
-      <w:r>
-        <w:rPr>
-          <w:rFonts w:ascii="Courier New" w:hAnsi="Courier New" w:cs="Courier New"/>
-          <w:b/>
-          <w:sz w:val="20"/>
-          <w:szCs w:val="20"/>
-          <w:lang w:val="fi-FI"/>
-        </w:rPr>
-        <w:t>64</w:t>
-      </w:r>
-      <w:r>
-        <w:rPr>
-          <w:rFonts w:ascii="Courier New" w:hAnsi="Courier New" w:cs="Courier New"/>
-          <w:b/>
-          <w:sz w:val="20"/>
-          <w:szCs w:val="20"/>
-          <w:lang w:val="fi-FI"/>
-        </w:rPr>
-        <w:t>h</w:t>
-      </w:r>
-    </w:p>
-    <w:p>
-      <w:pPr>
-        <w:spacing w:after="0"/>
-        <w:rPr>
-          <w:rFonts w:ascii="Courier New" w:hAnsi="Courier New" w:cs="Courier New"/>
-          <w:sz w:val="20"/>
-          <w:szCs w:val="20"/>
-          <w:lang w:val="fi-FI"/>
-        </w:rPr>
-      </w:pPr>
-      <w:r>
-        <w:rPr>
-          <w:rFonts w:ascii="Courier New" w:hAnsi="Courier New" w:cs="Courier New"/>
-          <w:sz w:val="20"/>
-          <w:szCs w:val="20"/>
-          <w:lang w:val="fi-FI"/>
-        </w:rPr>
-        <w:t>Aika-arviot ylittyivät, mutta tavoitteet ehdittiin saavuttaa kahden viikon sprintin aikana.</w:t>
-      </w:r>
-    </w:p>
-    <w:p>
-      <w:pPr>
-        <w:spacing w:after="0"/>
-        <w:rPr>
-          <w:rFonts w:ascii="Courier New" w:hAnsi="Courier New" w:cs="Courier New"/>
-          <w:sz w:val="20"/>
-          <w:szCs w:val="20"/>
-          <w:lang w:val="fi-FI"/>
-        </w:rPr>
-      </w:pPr>
-      <w:r>
-        <w:rPr>
-          <w:rFonts w:ascii="Courier New" w:hAnsi="Courier New" w:cs="Courier New"/>
-          <w:sz w:val="20"/>
-          <w:szCs w:val="20"/>
-          <w:lang w:val="fi-FI"/>
-        </w:rPr>
-        <w:tab/>
-      </w:r>
-    </w:p>
-    <w:p>
-      <w:pPr>
-        <w:spacing w:after="0"/>
-        <w:rPr>
-          <w:rFonts w:ascii="Courier New" w:hAnsi="Courier New" w:cs="Courier New"/>
-          <w:sz w:val="20"/>
-          <w:szCs w:val="20"/>
-          <w:lang w:val="fi-FI"/>
-        </w:rPr>
-      </w:pPr>
-      <w:r>
-        <w:rPr>
-          <w:rFonts w:ascii="Courier New" w:hAnsi="Courier New" w:cs="Courier New"/>
-          <w:b/>
-          <w:sz w:val="20"/>
-          <w:szCs w:val="20"/>
-          <w:lang w:val="fi-FI"/>
-        </w:rPr>
-        <w:t>Palaverit</w:t>
-      </w:r>
-      <w:r>
-        <w:rPr>
-          <w:rFonts w:ascii="Courier New" w:hAnsi="Courier New" w:cs="Courier New"/>
-          <w:sz w:val="20"/>
-          <w:szCs w:val="20"/>
-          <w:lang w:val="fi-FI"/>
-        </w:rPr>
-        <w:t>:</w:t>
-      </w:r>
-    </w:p>
-    <w:p>
-      <w:pPr>
-        <w:spacing w:after="0"/>
-        <w:rPr>
-          <w:rFonts w:ascii="Courier New" w:hAnsi="Courier New" w:cs="Courier New"/>
-          <w:sz w:val="20"/>
-          <w:szCs w:val="20"/>
-          <w:lang w:val="fi-FI"/>
-        </w:rPr>
-      </w:pPr>
-      <w:r>
-        <w:rPr>
-          <w:rFonts w:ascii="Courier New" w:hAnsi="Courier New" w:cs="Courier New"/>
-          <w:sz w:val="20"/>
-          <w:szCs w:val="20"/>
-          <w:lang w:val="fi-FI"/>
-        </w:rPr>
-        <w:t>17</w:t>
-      </w:r>
-      <w:r>
-        <w:rPr>
-          <w:rFonts w:ascii="Courier New" w:hAnsi="Courier New" w:cs="Courier New"/>
-          <w:sz w:val="20"/>
-          <w:szCs w:val="20"/>
-          <w:lang w:val="fi-FI"/>
-        </w:rPr>
-        <w:t>.02. 20.30-00.30</w:t>
-      </w:r>
-      <w:r>
-        <w:rPr>
-          <w:rFonts w:ascii="Courier New" w:hAnsi="Courier New" w:cs="Courier New"/>
-          <w:sz w:val="20"/>
-          <w:szCs w:val="20"/>
-          <w:lang w:val="fi-FI"/>
-        </w:rPr>
-        <w:tab/>
-      </w:r>
-      <w:r>
-        <w:rPr>
-          <w:rFonts w:ascii="Courier New" w:hAnsi="Courier New" w:cs="Courier New"/>
-          <w:sz w:val="20"/>
-          <w:szCs w:val="20"/>
-          <w:lang w:val="fi-FI"/>
-        </w:rPr>
-        <w:t xml:space="preserve">Tutustuminen </w:t>
-      </w:r>
-      <w:proofErr w:type="spellStart"/>
-      <w:r>
-        <w:rPr>
-          <w:rFonts w:ascii="Courier New" w:hAnsi="Courier New" w:cs="Courier New"/>
-          <w:sz w:val="20"/>
-          <w:szCs w:val="20"/>
-          <w:lang w:val="fi-FI"/>
-        </w:rPr>
-        <w:t>socket</w:t>
-      </w:r>
-      <w:proofErr w:type="spellEnd"/>
-      <w:r>
-        <w:rPr>
-          <w:rFonts w:ascii="Courier New" w:hAnsi="Courier New" w:cs="Courier New"/>
-          <w:sz w:val="20"/>
-          <w:szCs w:val="20"/>
-          <w:lang w:val="fi-FI"/>
-        </w:rPr>
-        <w:t xml:space="preserve"> -kommunikaatioon</w:t>
+        <w:t>.</w:t>
+      </w:r>
+      <w:r>
+        <w:rPr>
+          <w:rFonts w:ascii="Courier New" w:hAnsi="Courier New" w:cs="Courier New"/>
+          <w:sz w:val="20"/>
+          <w:szCs w:val="20"/>
+          <w:lang w:val="fi-FI"/>
+        </w:rPr>
+        <w:t>30</w:t>
+      </w:r>
+      <w:r>
+        <w:rPr>
+          <w:rFonts w:ascii="Courier New" w:hAnsi="Courier New" w:cs="Courier New"/>
+          <w:sz w:val="20"/>
+          <w:szCs w:val="20"/>
+          <w:lang w:val="fi-FI"/>
+        </w:rPr>
+        <w:t>-</w:t>
+      </w:r>
+      <w:r>
+        <w:rPr>
+          <w:rFonts w:ascii="Courier New" w:hAnsi="Courier New" w:cs="Courier New"/>
+          <w:sz w:val="20"/>
+          <w:szCs w:val="20"/>
+          <w:lang w:val="fi-FI"/>
+        </w:rPr>
+        <w:t>00</w:t>
+      </w:r>
+      <w:r>
+        <w:rPr>
+          <w:rFonts w:ascii="Courier New" w:hAnsi="Courier New" w:cs="Courier New"/>
+          <w:sz w:val="20"/>
+          <w:szCs w:val="20"/>
+          <w:lang w:val="fi-FI"/>
+        </w:rPr>
+        <w:t>.30</w:t>
+      </w:r>
+      <w:r>
+        <w:rPr>
+          <w:rFonts w:ascii="Courier New" w:hAnsi="Courier New" w:cs="Courier New"/>
+          <w:sz w:val="20"/>
+          <w:szCs w:val="20"/>
+          <w:lang w:val="fi-FI"/>
+        </w:rPr>
+        <w:tab/>
+      </w:r>
+      <w:r>
+        <w:rPr>
+          <w:rFonts w:ascii="Courier New" w:hAnsi="Courier New" w:cs="Courier New"/>
+          <w:sz w:val="20"/>
+          <w:szCs w:val="20"/>
+          <w:lang w:val="fi-FI"/>
+        </w:rPr>
+        <w:t>Asiakassovellusten kehitys</w:t>
+      </w:r>
+      <w:r>
+        <w:rPr>
+          <w:rFonts w:ascii="Courier New" w:hAnsi="Courier New" w:cs="Courier New"/>
+          <w:sz w:val="20"/>
+          <w:szCs w:val="20"/>
+          <w:lang w:val="fi-FI"/>
+        </w:rPr>
+        <w:tab/>
+      </w:r>
+      <w:r>
+        <w:rPr>
+          <w:rFonts w:ascii="Courier New" w:hAnsi="Courier New" w:cs="Courier New"/>
+          <w:sz w:val="20"/>
+          <w:szCs w:val="20"/>
+          <w:lang w:val="fi-FI"/>
+        </w:rPr>
+        <w:tab/>
       </w:r>
       <w:r>
         <w:rPr>
@@ -5074,424 +5628,7 @@
           <w:szCs w:val="20"/>
           <w:lang w:val="fi-FI"/>
         </w:rPr>
-        <w:t>(</w:t>
-      </w:r>
-      <w:r>
-        <w:rPr>
-          <w:rFonts w:ascii="Courier New" w:hAnsi="Courier New" w:cs="Courier New"/>
-          <w:sz w:val="20"/>
-          <w:szCs w:val="20"/>
-          <w:lang w:val="fi-FI"/>
-        </w:rPr>
-        <w:t>Jukka</w:t>
-      </w:r>
-      <w:r>
-        <w:rPr>
-          <w:rFonts w:ascii="Courier New" w:hAnsi="Courier New" w:cs="Courier New"/>
-          <w:sz w:val="20"/>
-          <w:szCs w:val="20"/>
-          <w:lang w:val="fi-FI"/>
-        </w:rPr>
-        <w:t xml:space="preserve"> in </w:t>
-      </w:r>
-      <w:proofErr w:type="spellStart"/>
-      <w:r>
-        <w:rPr>
-          <w:rFonts w:ascii="Courier New" w:hAnsi="Courier New" w:cs="Courier New"/>
-          <w:sz w:val="20"/>
-          <w:szCs w:val="20"/>
-          <w:lang w:val="fi-FI"/>
-        </w:rPr>
-        <w:t>charge</w:t>
-      </w:r>
-      <w:proofErr w:type="spellEnd"/>
-      <w:r>
-        <w:rPr>
-          <w:rFonts w:ascii="Courier New" w:hAnsi="Courier New" w:cs="Courier New"/>
-          <w:sz w:val="20"/>
-          <w:szCs w:val="20"/>
-          <w:lang w:val="fi-FI"/>
-        </w:rPr>
-        <w:t>)</w:t>
-      </w:r>
-    </w:p>
-    <w:p>
-      <w:pPr>
-        <w:spacing w:after="0"/>
-        <w:rPr>
-          <w:rFonts w:ascii="Courier New" w:hAnsi="Courier New" w:cs="Courier New"/>
-          <w:sz w:val="20"/>
-          <w:szCs w:val="20"/>
-          <w:lang w:val="fi-FI"/>
-        </w:rPr>
-      </w:pPr>
-      <w:r>
-        <w:rPr>
-          <w:rFonts w:ascii="Courier New" w:hAnsi="Courier New" w:cs="Courier New"/>
-          <w:sz w:val="20"/>
-          <w:szCs w:val="20"/>
-          <w:lang w:val="fi-FI"/>
-        </w:rPr>
-        <w:t>18</w:t>
-      </w:r>
-      <w:r>
-        <w:rPr>
-          <w:rFonts w:ascii="Courier New" w:hAnsi="Courier New" w:cs="Courier New"/>
-          <w:sz w:val="20"/>
-          <w:szCs w:val="20"/>
-          <w:lang w:val="fi-FI"/>
-        </w:rPr>
-        <w:t>.02. 20.30-00.30</w:t>
-      </w:r>
-      <w:r>
-        <w:rPr>
-          <w:rFonts w:ascii="Courier New" w:hAnsi="Courier New" w:cs="Courier New"/>
-          <w:sz w:val="20"/>
-          <w:szCs w:val="20"/>
-          <w:lang w:val="fi-FI"/>
-        </w:rPr>
-        <w:tab/>
-      </w:r>
-      <w:r>
-        <w:rPr>
-          <w:rFonts w:ascii="Courier New" w:hAnsi="Courier New" w:cs="Courier New"/>
-          <w:sz w:val="20"/>
-          <w:szCs w:val="20"/>
-          <w:lang w:val="fi-FI"/>
-        </w:rPr>
-        <w:t>Palvelinsovelluksen teko</w:t>
-      </w:r>
-      <w:r>
-        <w:rPr>
-          <w:rFonts w:ascii="Courier New" w:hAnsi="Courier New" w:cs="Courier New"/>
-          <w:sz w:val="20"/>
-          <w:szCs w:val="20"/>
-          <w:lang w:val="fi-FI"/>
-        </w:rPr>
-        <w:tab/>
-      </w:r>
-      <w:r>
-        <w:rPr>
-          <w:rFonts w:ascii="Courier New" w:hAnsi="Courier New" w:cs="Courier New"/>
-          <w:sz w:val="20"/>
-          <w:szCs w:val="20"/>
-          <w:lang w:val="fi-FI"/>
-        </w:rPr>
-        <w:tab/>
-      </w:r>
-      <w:r>
-        <w:rPr>
-          <w:rFonts w:ascii="Courier New" w:hAnsi="Courier New" w:cs="Courier New"/>
-          <w:sz w:val="20"/>
-          <w:szCs w:val="20"/>
-          <w:lang w:val="fi-FI"/>
-        </w:rPr>
-        <w:t>(</w:t>
-      </w:r>
-      <w:r>
-        <w:rPr>
-          <w:rFonts w:ascii="Courier New" w:hAnsi="Courier New" w:cs="Courier New"/>
-          <w:sz w:val="20"/>
-          <w:szCs w:val="20"/>
-          <w:lang w:val="fi-FI"/>
-        </w:rPr>
-        <w:t>Joakim</w:t>
-      </w:r>
-      <w:r>
-        <w:rPr>
-          <w:rFonts w:ascii="Courier New" w:hAnsi="Courier New" w:cs="Courier New"/>
-          <w:sz w:val="20"/>
-          <w:szCs w:val="20"/>
-          <w:lang w:val="fi-FI"/>
-        </w:rPr>
-        <w:t xml:space="preserve"> in </w:t>
-      </w:r>
-      <w:proofErr w:type="spellStart"/>
-      <w:r>
-        <w:rPr>
-          <w:rFonts w:ascii="Courier New" w:hAnsi="Courier New" w:cs="Courier New"/>
-          <w:sz w:val="20"/>
-          <w:szCs w:val="20"/>
-          <w:lang w:val="fi-FI"/>
-        </w:rPr>
-        <w:t>charge</w:t>
-      </w:r>
-      <w:proofErr w:type="spellEnd"/>
-      <w:r>
-        <w:rPr>
-          <w:rFonts w:ascii="Courier New" w:hAnsi="Courier New" w:cs="Courier New"/>
-          <w:sz w:val="20"/>
-          <w:szCs w:val="20"/>
-          <w:lang w:val="fi-FI"/>
-        </w:rPr>
-        <w:t>)</w:t>
-      </w:r>
-    </w:p>
-    <w:p>
-      <w:pPr>
-        <w:spacing w:after="0"/>
-        <w:rPr>
-          <w:rFonts w:ascii="Courier New" w:hAnsi="Courier New" w:cs="Courier New"/>
-          <w:sz w:val="20"/>
-          <w:szCs w:val="20"/>
-          <w:lang w:val="fi-FI"/>
-        </w:rPr>
-      </w:pPr>
-      <w:r>
-        <w:rPr>
-          <w:rFonts w:ascii="Courier New" w:hAnsi="Courier New" w:cs="Courier New"/>
-          <w:sz w:val="20"/>
-          <w:szCs w:val="20"/>
-          <w:lang w:val="fi-FI"/>
-        </w:rPr>
-        <w:t xml:space="preserve">20.02. </w:t>
-      </w:r>
-      <w:r>
-        <w:rPr>
-          <w:rFonts w:ascii="Courier New" w:hAnsi="Courier New" w:cs="Courier New"/>
-          <w:sz w:val="20"/>
-          <w:szCs w:val="20"/>
-          <w:lang w:val="fi-FI"/>
-        </w:rPr>
-        <w:t>19</w:t>
-      </w:r>
-      <w:r>
-        <w:rPr>
-          <w:rFonts w:ascii="Courier New" w:hAnsi="Courier New" w:cs="Courier New"/>
-          <w:sz w:val="20"/>
-          <w:szCs w:val="20"/>
-          <w:lang w:val="fi-FI"/>
-        </w:rPr>
-        <w:t>.</w:t>
-      </w:r>
-      <w:r>
-        <w:rPr>
-          <w:rFonts w:ascii="Courier New" w:hAnsi="Courier New" w:cs="Courier New"/>
-          <w:sz w:val="20"/>
-          <w:szCs w:val="20"/>
-          <w:lang w:val="fi-FI"/>
-        </w:rPr>
-        <w:t>30</w:t>
-      </w:r>
-      <w:r>
-        <w:rPr>
-          <w:rFonts w:ascii="Courier New" w:hAnsi="Courier New" w:cs="Courier New"/>
-          <w:sz w:val="20"/>
-          <w:szCs w:val="20"/>
-          <w:lang w:val="fi-FI"/>
-        </w:rPr>
-        <w:t>-</w:t>
-      </w:r>
-      <w:r>
-        <w:rPr>
-          <w:rFonts w:ascii="Courier New" w:hAnsi="Courier New" w:cs="Courier New"/>
-          <w:sz w:val="20"/>
-          <w:szCs w:val="20"/>
-          <w:lang w:val="fi-FI"/>
-        </w:rPr>
-        <w:t>00</w:t>
-      </w:r>
-      <w:r>
-        <w:rPr>
-          <w:rFonts w:ascii="Courier New" w:hAnsi="Courier New" w:cs="Courier New"/>
-          <w:sz w:val="20"/>
-          <w:szCs w:val="20"/>
-          <w:lang w:val="fi-FI"/>
-        </w:rPr>
-        <w:t>.30</w:t>
-      </w:r>
-      <w:r>
-        <w:rPr>
-          <w:rFonts w:ascii="Courier New" w:hAnsi="Courier New" w:cs="Courier New"/>
-          <w:sz w:val="20"/>
-          <w:szCs w:val="20"/>
-          <w:lang w:val="fi-FI"/>
-        </w:rPr>
-        <w:tab/>
-        <w:t xml:space="preserve">Palveli-asiakas </w:t>
-      </w:r>
-      <w:r>
-        <w:rPr>
-          <w:rFonts w:ascii="Courier New" w:hAnsi="Courier New" w:cs="Courier New"/>
-          <w:sz w:val="20"/>
-          <w:szCs w:val="20"/>
-          <w:lang w:val="fi-FI"/>
-        </w:rPr>
-        <w:t xml:space="preserve">yhteyden </w:t>
-      </w:r>
-      <w:r>
-        <w:rPr>
-          <w:rFonts w:ascii="Courier New" w:hAnsi="Courier New" w:cs="Courier New"/>
-          <w:sz w:val="20"/>
-          <w:szCs w:val="20"/>
-          <w:lang w:val="fi-FI"/>
-        </w:rPr>
-        <w:t>kehi</w:t>
-      </w:r>
-      <w:r>
-        <w:rPr>
-          <w:rFonts w:ascii="Courier New" w:hAnsi="Courier New" w:cs="Courier New"/>
-          <w:sz w:val="20"/>
-          <w:szCs w:val="20"/>
-          <w:lang w:val="fi-FI"/>
-        </w:rPr>
-        <w:t>tystä</w:t>
-      </w:r>
-      <w:r>
-        <w:rPr>
-          <w:rFonts w:ascii="Courier New" w:hAnsi="Courier New" w:cs="Courier New"/>
-          <w:sz w:val="20"/>
-          <w:szCs w:val="20"/>
-          <w:lang w:val="fi-FI"/>
-        </w:rPr>
-        <w:tab/>
-      </w:r>
-      <w:r>
-        <w:rPr>
-          <w:rFonts w:ascii="Courier New" w:hAnsi="Courier New" w:cs="Courier New"/>
-          <w:sz w:val="20"/>
-          <w:szCs w:val="20"/>
-          <w:lang w:val="fi-FI"/>
-        </w:rPr>
-        <w:t xml:space="preserve">(Joakim in </w:t>
-      </w:r>
-      <w:proofErr w:type="spellStart"/>
-      <w:r>
-        <w:rPr>
-          <w:rFonts w:ascii="Courier New" w:hAnsi="Courier New" w:cs="Courier New"/>
-          <w:sz w:val="20"/>
-          <w:szCs w:val="20"/>
-          <w:lang w:val="fi-FI"/>
-        </w:rPr>
-        <w:t>charge</w:t>
-      </w:r>
-      <w:proofErr w:type="spellEnd"/>
-      <w:r>
-        <w:rPr>
-          <w:rFonts w:ascii="Courier New" w:hAnsi="Courier New" w:cs="Courier New"/>
-          <w:sz w:val="20"/>
-          <w:szCs w:val="20"/>
-          <w:lang w:val="fi-FI"/>
-        </w:rPr>
-        <w:t>)</w:t>
-      </w:r>
-    </w:p>
-    <w:p>
-      <w:pPr>
-        <w:spacing w:after="0"/>
-        <w:rPr>
-          <w:rFonts w:ascii="Courier New" w:hAnsi="Courier New" w:cs="Courier New"/>
-          <w:sz w:val="20"/>
-          <w:szCs w:val="20"/>
-          <w:lang w:val="fi-FI"/>
-        </w:rPr>
-      </w:pPr>
-      <w:r>
-        <w:rPr>
-          <w:rFonts w:ascii="Courier New" w:hAnsi="Courier New" w:cs="Courier New"/>
-          <w:sz w:val="20"/>
-          <w:szCs w:val="20"/>
-          <w:lang w:val="fi-FI"/>
-        </w:rPr>
-        <w:t xml:space="preserve">21.02. </w:t>
-      </w:r>
-      <w:r>
-        <w:rPr>
-          <w:rFonts w:ascii="Courier New" w:hAnsi="Courier New" w:cs="Courier New"/>
-          <w:sz w:val="20"/>
-          <w:szCs w:val="20"/>
-          <w:lang w:val="fi-FI"/>
-        </w:rPr>
-        <w:t>20</w:t>
-      </w:r>
-      <w:r>
-        <w:rPr>
-          <w:rFonts w:ascii="Courier New" w:hAnsi="Courier New" w:cs="Courier New"/>
-          <w:sz w:val="20"/>
-          <w:szCs w:val="20"/>
-          <w:lang w:val="fi-FI"/>
-        </w:rPr>
-        <w:t>.</w:t>
-      </w:r>
-      <w:r>
-        <w:rPr>
-          <w:rFonts w:ascii="Courier New" w:hAnsi="Courier New" w:cs="Courier New"/>
-          <w:sz w:val="20"/>
-          <w:szCs w:val="20"/>
-          <w:lang w:val="fi-FI"/>
-        </w:rPr>
-        <w:t>30</w:t>
-      </w:r>
-      <w:r>
-        <w:rPr>
-          <w:rFonts w:ascii="Courier New" w:hAnsi="Courier New" w:cs="Courier New"/>
-          <w:sz w:val="20"/>
-          <w:szCs w:val="20"/>
-          <w:lang w:val="fi-FI"/>
-        </w:rPr>
-        <w:t>-</w:t>
-      </w:r>
-      <w:r>
-        <w:rPr>
-          <w:rFonts w:ascii="Courier New" w:hAnsi="Courier New" w:cs="Courier New"/>
-          <w:sz w:val="20"/>
-          <w:szCs w:val="20"/>
-          <w:lang w:val="fi-FI"/>
-        </w:rPr>
-        <w:t>00</w:t>
-      </w:r>
-      <w:r>
-        <w:rPr>
-          <w:rFonts w:ascii="Courier New" w:hAnsi="Courier New" w:cs="Courier New"/>
-          <w:sz w:val="20"/>
-          <w:szCs w:val="20"/>
-          <w:lang w:val="fi-FI"/>
-        </w:rPr>
-        <w:t>.30</w:t>
-      </w:r>
-      <w:r>
-        <w:rPr>
-          <w:rFonts w:ascii="Courier New" w:hAnsi="Courier New" w:cs="Courier New"/>
-          <w:sz w:val="20"/>
-          <w:szCs w:val="20"/>
-          <w:lang w:val="fi-FI"/>
-        </w:rPr>
-        <w:tab/>
-      </w:r>
-      <w:r>
-        <w:rPr>
-          <w:rFonts w:ascii="Courier New" w:hAnsi="Courier New" w:cs="Courier New"/>
-          <w:sz w:val="20"/>
-          <w:szCs w:val="20"/>
-          <w:lang w:val="fi-FI"/>
-        </w:rPr>
-        <w:t>Asiakassovellusten kehitys</w:t>
-      </w:r>
-      <w:r>
-        <w:rPr>
-          <w:rFonts w:ascii="Courier New" w:hAnsi="Courier New" w:cs="Courier New"/>
-          <w:sz w:val="20"/>
-          <w:szCs w:val="20"/>
-          <w:lang w:val="fi-FI"/>
-        </w:rPr>
-        <w:tab/>
-      </w:r>
-      <w:r>
-        <w:rPr>
-          <w:rFonts w:ascii="Courier New" w:hAnsi="Courier New" w:cs="Courier New"/>
-          <w:sz w:val="20"/>
-          <w:szCs w:val="20"/>
-          <w:lang w:val="fi-FI"/>
-        </w:rPr>
-        <w:tab/>
-      </w:r>
-      <w:r>
-        <w:rPr>
-          <w:rFonts w:ascii="Courier New" w:hAnsi="Courier New" w:cs="Courier New"/>
-          <w:sz w:val="20"/>
-          <w:szCs w:val="20"/>
-          <w:lang w:val="fi-FI"/>
-        </w:rPr>
+        <w:tab/>
         <w:t xml:space="preserve"> </w:t>
       </w:r>
       <w:r>
@@ -5621,7 +5758,26 @@
           <w:szCs w:val="20"/>
           <w:lang w:val="fi-FI"/>
         </w:rPr>
-        <w:t xml:space="preserve"> (Jukka in </w:t>
+        <w:t xml:space="preserve"> </w:t>
+      </w:r>
+      <w:r>
+        <w:rPr>
+          <w:rFonts w:ascii="Courier New" w:hAnsi="Courier New" w:cs="Courier New"/>
+          <w:sz w:val="20"/>
+          <w:szCs w:val="20"/>
+          <w:lang w:val="fi-FI"/>
+        </w:rPr>
+        <w:tab/>
+        <w:t xml:space="preserve"> </w:t>
+      </w:r>
+      <w:r>
+        <w:rPr>
+          <w:rFonts w:ascii="Courier New" w:hAnsi="Courier New" w:cs="Courier New"/>
+          <w:sz w:val="20"/>
+          <w:szCs w:val="20"/>
+          <w:lang w:val="fi-FI"/>
+        </w:rPr>
+        <w:t xml:space="preserve">(Jukka in </w:t>
       </w:r>
       <w:proofErr w:type="spellStart"/>
       <w:r>
@@ -5738,45 +5894,1230 @@
           <w:szCs w:val="20"/>
         </w:rPr>
         <w:t xml:space="preserve"> </w:t>
+      </w:r>
+      <w:r>
+        <w:rPr>
+          <w:rFonts w:ascii="Courier New" w:hAnsi="Courier New" w:cs="Courier New"/>
+          <w:sz w:val="20"/>
+          <w:szCs w:val="20"/>
+        </w:rPr>
+        <w:tab/>
+        <w:t xml:space="preserve"> </w:t>
+      </w:r>
+      <w:r>
+        <w:rPr>
+          <w:rFonts w:ascii="Courier New" w:hAnsi="Courier New" w:cs="Courier New"/>
+          <w:sz w:val="20"/>
+          <w:szCs w:val="20"/>
+        </w:rPr>
+        <w:t>(Jukka in charge)</w:t>
+      </w:r>
+    </w:p>
+    <w:p>
+      <w:pPr>
+        <w:spacing w:after="0"/>
+        <w:rPr>
+          <w:rFonts w:ascii="Courier New" w:hAnsi="Courier New" w:cs="Courier New"/>
+          <w:sz w:val="20"/>
+          <w:szCs w:val="20"/>
+          <w:lang w:val="fi-FI"/>
+        </w:rPr>
+      </w:pPr>
+      <w:r>
+        <w:rPr>
+          <w:rFonts w:ascii="Courier New" w:hAnsi="Courier New" w:cs="Courier New"/>
+          <w:sz w:val="20"/>
+          <w:szCs w:val="20"/>
+          <w:lang w:val="fi-FI"/>
+        </w:rPr>
+        <w:t>26.02. 20.30-23.30</w:t>
+      </w:r>
+      <w:r>
+        <w:rPr>
+          <w:rFonts w:ascii="Courier New" w:hAnsi="Courier New" w:cs="Courier New"/>
+          <w:sz w:val="20"/>
+          <w:szCs w:val="20"/>
+          <w:lang w:val="fi-FI"/>
+        </w:rPr>
+        <w:tab/>
+      </w:r>
+      <w:proofErr w:type="spellStart"/>
+      <w:r>
+        <w:rPr>
+          <w:rFonts w:ascii="Courier New" w:hAnsi="Courier New" w:cs="Courier New"/>
+          <w:sz w:val="20"/>
+          <w:szCs w:val="20"/>
+          <w:lang w:val="fi-FI"/>
+        </w:rPr>
+        <w:t>MainMenu</w:t>
+      </w:r>
+      <w:proofErr w:type="spellEnd"/>
+      <w:r>
+        <w:rPr>
+          <w:rFonts w:ascii="Courier New" w:hAnsi="Courier New" w:cs="Courier New"/>
+          <w:sz w:val="20"/>
+          <w:szCs w:val="20"/>
+          <w:lang w:val="fi-FI"/>
+        </w:rPr>
+        <w:t xml:space="preserve"> </w:t>
+      </w:r>
+      <w:proofErr w:type="spellStart"/>
+      <w:r>
+        <w:rPr>
+          <w:rFonts w:ascii="Courier New" w:hAnsi="Courier New" w:cs="Courier New"/>
+          <w:sz w:val="20"/>
+          <w:szCs w:val="20"/>
+          <w:lang w:val="fi-FI"/>
+        </w:rPr>
+        <w:t>fix</w:t>
+      </w:r>
+      <w:proofErr w:type="spellEnd"/>
+      <w:r>
+        <w:rPr>
+          <w:rFonts w:ascii="Courier New" w:hAnsi="Courier New" w:cs="Courier New"/>
+          <w:sz w:val="20"/>
+          <w:szCs w:val="20"/>
+          <w:lang w:val="fi-FI"/>
+        </w:rPr>
+        <w:t xml:space="preserve">, </w:t>
+      </w:r>
+      <w:r>
+        <w:rPr>
+          <w:rFonts w:ascii="Courier New" w:hAnsi="Courier New" w:cs="Courier New"/>
+          <w:sz w:val="20"/>
+          <w:szCs w:val="20"/>
+          <w:lang w:val="fi-FI"/>
+        </w:rPr>
+        <w:t>s</w:t>
+      </w:r>
+      <w:r>
+        <w:rPr>
+          <w:rFonts w:ascii="Courier New" w:hAnsi="Courier New" w:cs="Courier New"/>
+          <w:sz w:val="20"/>
+          <w:szCs w:val="20"/>
+          <w:lang w:val="fi-FI"/>
+        </w:rPr>
+        <w:t>uunnitelmia, versionumerot</w:t>
+      </w:r>
+      <w:r>
+        <w:rPr>
+          <w:rFonts w:ascii="Courier New" w:hAnsi="Courier New" w:cs="Courier New"/>
+          <w:sz w:val="20"/>
+          <w:szCs w:val="20"/>
+          <w:lang w:val="fi-FI"/>
+        </w:rPr>
+        <w:t xml:space="preserve"> (Joakim</w:t>
+      </w:r>
+      <w:r>
+        <w:rPr>
+          <w:rFonts w:ascii="Courier New" w:hAnsi="Courier New" w:cs="Courier New"/>
+          <w:sz w:val="20"/>
+          <w:szCs w:val="20"/>
+          <w:lang w:val="fi-FI"/>
+        </w:rPr>
+        <w:t xml:space="preserve"> in </w:t>
+      </w:r>
+      <w:proofErr w:type="spellStart"/>
+      <w:r>
+        <w:rPr>
+          <w:rFonts w:ascii="Courier New" w:hAnsi="Courier New" w:cs="Courier New"/>
+          <w:sz w:val="20"/>
+          <w:szCs w:val="20"/>
+          <w:lang w:val="fi-FI"/>
+        </w:rPr>
+        <w:t>charge</w:t>
+      </w:r>
+      <w:proofErr w:type="spellEnd"/>
+      <w:r>
+        <w:rPr>
+          <w:rFonts w:ascii="Courier New" w:hAnsi="Courier New" w:cs="Courier New"/>
+          <w:sz w:val="20"/>
+          <w:szCs w:val="20"/>
+          <w:lang w:val="fi-FI"/>
+        </w:rPr>
+        <w:t>)</w:t>
+      </w:r>
+    </w:p>
+    <w:p>
+      <w:pPr>
+        <w:spacing w:after="0"/>
+        <w:rPr>
+          <w:rFonts w:ascii="Courier New" w:hAnsi="Courier New" w:cs="Courier New"/>
+          <w:sz w:val="20"/>
+          <w:szCs w:val="20"/>
+          <w:lang w:val="fi-FI"/>
+        </w:rPr>
+      </w:pPr>
+      <w:r>
+        <w:rPr>
+          <w:rFonts w:ascii="Courier New" w:hAnsi="Courier New" w:cs="Courier New"/>
+          <w:sz w:val="20"/>
+          <w:szCs w:val="20"/>
+          <w:lang w:val="fi-FI"/>
+        </w:rPr>
+        <w:t>28.02. 20.30-00.00</w:t>
+      </w:r>
+      <w:r>
+        <w:rPr>
+          <w:rFonts w:ascii="Courier New" w:hAnsi="Courier New" w:cs="Courier New"/>
+          <w:sz w:val="20"/>
+          <w:szCs w:val="20"/>
+          <w:lang w:val="fi-FI"/>
+        </w:rPr>
+        <w:tab/>
+        <w:t>Vara-</w:t>
+      </w:r>
+      <w:proofErr w:type="spellStart"/>
+      <w:r>
+        <w:rPr>
+          <w:rFonts w:ascii="Courier New" w:hAnsi="Courier New" w:cs="Courier New"/>
+          <w:sz w:val="20"/>
+          <w:szCs w:val="20"/>
+          <w:lang w:val="fi-FI"/>
+        </w:rPr>
+        <w:t>adminlogin</w:t>
+      </w:r>
+      <w:proofErr w:type="spellEnd"/>
+      <w:r>
+        <w:rPr>
+          <w:rFonts w:ascii="Courier New" w:hAnsi="Courier New" w:cs="Courier New"/>
+          <w:sz w:val="20"/>
+          <w:szCs w:val="20"/>
+          <w:lang w:val="fi-FI"/>
+        </w:rPr>
+        <w:t xml:space="preserve">, </w:t>
+      </w:r>
+      <w:proofErr w:type="spellStart"/>
+      <w:r>
+        <w:rPr>
+          <w:rFonts w:ascii="Courier New" w:hAnsi="Courier New" w:cs="Courier New"/>
+          <w:sz w:val="20"/>
+          <w:szCs w:val="20"/>
+          <w:lang w:val="fi-FI"/>
+        </w:rPr>
+        <w:t>ohjelmistotest</w:t>
+      </w:r>
+      <w:proofErr w:type="spellEnd"/>
+      <w:r>
+        <w:rPr>
+          <w:rFonts w:ascii="Courier New" w:hAnsi="Courier New" w:cs="Courier New"/>
+          <w:sz w:val="20"/>
+          <w:szCs w:val="20"/>
+          <w:lang w:val="fi-FI"/>
+        </w:rPr>
+        <w:t xml:space="preserve"> osa 1</w:t>
       </w:r>
       <w:bookmarkStart w:id="0" w:name="_GoBack"/>
       <w:bookmarkEnd w:id="0"/>
-      <w:r>
-        <w:rPr>
-          <w:rFonts w:ascii="Courier New" w:hAnsi="Courier New" w:cs="Courier New"/>
-          <w:sz w:val="20"/>
-          <w:szCs w:val="20"/>
-        </w:rPr>
-        <w:t>(Jukka in charge)</w:t>
-      </w:r>
-    </w:p>
-    <w:p>
-      <w:pPr>
-        <w:spacing w:after="0"/>
-        <w:rPr>
-          <w:rFonts w:ascii="Courier New" w:hAnsi="Courier New" w:cs="Courier New"/>
-          <w:sz w:val="20"/>
-          <w:szCs w:val="20"/>
-          <w:lang w:val="fi-FI"/>
-        </w:rPr>
-      </w:pPr>
-      <w:r>
-        <w:rPr>
-          <w:rFonts w:ascii="Courier New" w:hAnsi="Courier New" w:cs="Courier New"/>
-          <w:sz w:val="20"/>
-          <w:szCs w:val="20"/>
-          <w:lang w:val="fi-FI"/>
-        </w:rPr>
-        <w:t>26.02. 20.30-23.30</w:t>
-      </w:r>
-      <w:r>
-        <w:rPr>
-          <w:rFonts w:ascii="Courier New" w:hAnsi="Courier New" w:cs="Courier New"/>
-          <w:sz w:val="20"/>
-          <w:szCs w:val="20"/>
-          <w:lang w:val="fi-FI"/>
-        </w:rPr>
-        <w:tab/>
+    </w:p>
+    <w:p>
+      <w:pPr>
+        <w:rPr>
+          <w:rFonts w:ascii="Courier New" w:hAnsi="Courier New" w:cs="Courier New"/>
+          <w:sz w:val="20"/>
+          <w:szCs w:val="20"/>
+          <w:lang w:val="fi-FI"/>
+        </w:rPr>
+      </w:pPr>
+      <w:r>
+        <w:rPr>
+          <w:rFonts w:ascii="Courier New" w:hAnsi="Courier New" w:cs="Courier New"/>
+          <w:sz w:val="20"/>
+          <w:szCs w:val="20"/>
+          <w:lang w:val="fi-FI"/>
+        </w:rPr>
+        <w:br w:type="page"/>
+      </w:r>
+    </w:p>
+    <w:p>
+      <w:pPr>
+        <w:spacing w:after="0"/>
+        <w:rPr>
+          <w:rFonts w:ascii="Courier New" w:hAnsi="Courier New" w:cs="Courier New"/>
+          <w:sz w:val="16"/>
+          <w:lang w:val="fi-FI"/>
+        </w:rPr>
+      </w:pPr>
+      <w:r>
+        <w:rPr>
+          <w:rFonts w:ascii="Courier New" w:hAnsi="Courier New" w:cs="Courier New"/>
+          <w:b/>
+          <w:sz w:val="24"/>
+          <w:lang w:val="fi-FI"/>
+        </w:rPr>
+        <w:lastRenderedPageBreak/>
+        <w:t xml:space="preserve">SPRINT </w:t>
+      </w:r>
+      <w:r>
+        <w:rPr>
+          <w:rFonts w:ascii="Courier New" w:hAnsi="Courier New" w:cs="Courier New"/>
+          <w:b/>
+          <w:sz w:val="24"/>
+          <w:lang w:val="fi-FI"/>
+        </w:rPr>
+        <w:t>4</w:t>
+      </w:r>
+    </w:p>
+    <w:p>
+      <w:pPr>
+        <w:spacing w:after="0"/>
+        <w:rPr>
+          <w:rFonts w:ascii="Courier New" w:hAnsi="Courier New" w:cs="Courier New"/>
+          <w:sz w:val="16"/>
+          <w:lang w:val="fi-FI"/>
+        </w:rPr>
+      </w:pPr>
+      <w:r>
+        <w:rPr>
+          <w:rFonts w:ascii="Courier New" w:hAnsi="Courier New" w:cs="Courier New"/>
+          <w:sz w:val="16"/>
+          <w:lang w:val="fi-FI"/>
+        </w:rPr>
+        <w:tab/>
+      </w:r>
+      <w:r>
+        <w:rPr>
+          <w:rFonts w:ascii="Courier New" w:hAnsi="Courier New" w:cs="Courier New"/>
+          <w:sz w:val="16"/>
+          <w:lang w:val="fi-FI"/>
+        </w:rPr>
+        <w:tab/>
+      </w:r>
+      <w:r>
+        <w:rPr>
+          <w:rFonts w:ascii="Courier New" w:hAnsi="Courier New" w:cs="Courier New"/>
+          <w:sz w:val="16"/>
+          <w:lang w:val="fi-FI"/>
+        </w:rPr>
+        <w:tab/>
+      </w:r>
+      <w:r>
+        <w:rPr>
+          <w:rFonts w:ascii="Courier New" w:hAnsi="Courier New" w:cs="Courier New"/>
+          <w:sz w:val="16"/>
+          <w:lang w:val="fi-FI"/>
+        </w:rPr>
+        <w:tab/>
+        <w:t xml:space="preserve">    </w:t>
+      </w:r>
+      <w:r>
+        <w:rPr>
+          <w:rFonts w:ascii="Courier New" w:hAnsi="Courier New" w:cs="Courier New"/>
+          <w:sz w:val="16"/>
+          <w:lang w:val="fi-FI"/>
+        </w:rPr>
+        <w:tab/>
+      </w:r>
+      <w:r>
+        <w:rPr>
+          <w:rFonts w:ascii="Courier New" w:hAnsi="Courier New" w:cs="Courier New"/>
+          <w:sz w:val="16"/>
+          <w:lang w:val="fi-FI"/>
+        </w:rPr>
+        <w:tab/>
+      </w:r>
+      <w:r>
+        <w:rPr>
+          <w:rFonts w:ascii="Courier New" w:hAnsi="Courier New" w:cs="Courier New"/>
+          <w:sz w:val="16"/>
+          <w:lang w:val="fi-FI"/>
+        </w:rPr>
+        <w:tab/>
+      </w:r>
+      <w:r>
+        <w:rPr>
+          <w:rFonts w:ascii="Courier New" w:hAnsi="Courier New" w:cs="Courier New"/>
+          <w:sz w:val="16"/>
+          <w:lang w:val="fi-FI"/>
+        </w:rPr>
+        <w:tab/>
+      </w:r>
+      <w:r>
+        <w:rPr>
+          <w:rFonts w:ascii="Courier New" w:hAnsi="Courier New" w:cs="Courier New"/>
+          <w:sz w:val="16"/>
+          <w:lang w:val="fi-FI"/>
+        </w:rPr>
+        <w:tab/>
+        <w:t xml:space="preserve">            </w:t>
+      </w:r>
+      <w:r>
+        <w:rPr>
+          <w:rFonts w:ascii="Courier New" w:hAnsi="Courier New" w:cs="Courier New"/>
+          <w:sz w:val="16"/>
+          <w:lang w:val="fi-FI"/>
+        </w:rPr>
+        <w:t>Ryhmässä</w:t>
+      </w:r>
+    </w:p>
+    <w:p>
+      <w:pPr>
+        <w:spacing w:after="0"/>
+        <w:ind w:left="6480" w:firstLine="720"/>
+        <w:rPr>
+          <w:rFonts w:ascii="Courier New" w:hAnsi="Courier New" w:cs="Courier New"/>
+          <w:sz w:val="16"/>
+          <w:lang w:val="fi-FI"/>
+        </w:rPr>
+      </w:pPr>
+      <w:r>
+        <w:rPr>
+          <w:rFonts w:ascii="Courier New" w:hAnsi="Courier New" w:cs="Courier New"/>
+          <w:sz w:val="16"/>
+          <w:lang w:val="fi-FI"/>
+        </w:rPr>
+        <w:t xml:space="preserve">     </w:t>
+      </w:r>
+      <w:r>
+        <w:rPr>
+          <w:rFonts w:ascii="Courier New" w:hAnsi="Courier New" w:cs="Courier New"/>
+          <w:sz w:val="16"/>
+          <w:szCs w:val="16"/>
+          <w:lang w:val="fi-FI"/>
+        </w:rPr>
+        <w:t>|</w:t>
+      </w:r>
+      <w:r>
+        <w:rPr>
+          <w:rFonts w:ascii="Courier New" w:hAnsi="Courier New" w:cs="Courier New"/>
+          <w:sz w:val="16"/>
+          <w:lang w:val="fi-FI"/>
+        </w:rPr>
+        <w:t xml:space="preserve"> </w:t>
+      </w:r>
+      <w:r>
+        <w:rPr>
+          <w:rFonts w:ascii="Courier New" w:hAnsi="Courier New" w:cs="Courier New"/>
+          <w:sz w:val="16"/>
+          <w:lang w:val="fi-FI"/>
+        </w:rPr>
+        <w:t xml:space="preserve">  </w:t>
+      </w:r>
+      <w:r>
+        <w:rPr>
+          <w:rFonts w:ascii="Courier New" w:hAnsi="Courier New" w:cs="Courier New"/>
+          <w:sz w:val="16"/>
+          <w:lang w:val="fi-FI"/>
+        </w:rPr>
+        <w:t>Itsenäisesti</w:t>
+      </w:r>
+    </w:p>
+    <w:p>
+      <w:pPr>
+        <w:spacing w:after="0"/>
+        <w:ind w:left="7200"/>
+        <w:rPr>
+          <w:rFonts w:ascii="Courier New" w:hAnsi="Courier New" w:cs="Courier New"/>
+          <w:sz w:val="14"/>
+          <w:lang w:val="fi-FI"/>
+        </w:rPr>
+      </w:pPr>
+      <w:r>
+        <w:rPr>
+          <w:rFonts w:ascii="Courier New" w:hAnsi="Courier New" w:cs="Courier New"/>
+          <w:sz w:val="16"/>
+          <w:lang w:val="fi-FI"/>
+        </w:rPr>
+        <w:t xml:space="preserve">     |    </w:t>
+      </w:r>
+      <w:r>
+        <w:rPr>
+          <w:rFonts w:ascii="Courier New" w:hAnsi="Courier New" w:cs="Courier New"/>
+          <w:sz w:val="14"/>
+          <w:lang w:val="fi-FI"/>
+        </w:rPr>
+        <w:t>|</w:t>
+      </w:r>
+    </w:p>
+    <w:p>
+      <w:pPr>
+        <w:spacing w:after="0"/>
+        <w:rPr>
+          <w:rFonts w:ascii="Courier New" w:hAnsi="Courier New" w:cs="Courier New"/>
+          <w:sz w:val="16"/>
+          <w:lang w:val="fi-FI"/>
+        </w:rPr>
+      </w:pPr>
+      <w:r>
+        <w:rPr>
+          <w:rFonts w:ascii="Courier New" w:hAnsi="Courier New" w:cs="Courier New"/>
+          <w:sz w:val="16"/>
+          <w:lang w:val="fi-FI"/>
+        </w:rPr>
+        <w:t>.------------------------------------------------------------------</w:t>
+      </w:r>
+      <w:r>
+        <w:rPr>
+          <w:rFonts w:ascii="Courier New" w:hAnsi="Courier New" w:cs="Courier New"/>
+          <w:sz w:val="16"/>
+          <w:lang w:val="fi-FI"/>
+        </w:rPr>
+        <w:tab/>
+      </w:r>
+      <w:r>
+        <w:rPr>
+          <w:rFonts w:ascii="Courier New" w:hAnsi="Courier New" w:cs="Courier New"/>
+          <w:sz w:val="16"/>
+          <w:lang w:val="fi-FI"/>
+        </w:rPr>
+        <w:t>.---------.----</w:t>
+      </w:r>
+      <w:r>
+        <w:rPr>
+          <w:rFonts w:ascii="Courier New" w:hAnsi="Courier New" w:cs="Courier New"/>
+          <w:sz w:val="16"/>
+          <w:lang w:val="fi-FI"/>
+        </w:rPr>
+        <w:t>-</w:t>
+      </w:r>
+      <w:r>
+        <w:rPr>
+          <w:rFonts w:ascii="Courier New" w:hAnsi="Courier New" w:cs="Courier New"/>
+          <w:sz w:val="16"/>
+          <w:lang w:val="fi-FI"/>
+        </w:rPr>
+        <w:t>----.</w:t>
+      </w:r>
+    </w:p>
+    <w:p>
+      <w:pPr>
+        <w:spacing w:after="0"/>
+        <w:rPr>
+          <w:rFonts w:ascii="Courier New" w:hAnsi="Courier New" w:cs="Courier New"/>
+          <w:sz w:val="16"/>
+          <w:lang w:val="fi-FI"/>
+        </w:rPr>
+      </w:pPr>
+      <w:r>
+        <w:rPr>
+          <w:rFonts w:ascii="Courier New" w:hAnsi="Courier New" w:cs="Courier New"/>
+          <w:sz w:val="16"/>
+          <w:lang w:val="fi-FI"/>
+        </w:rPr>
+        <w:t xml:space="preserve">| </w:t>
+      </w:r>
+      <w:r>
+        <w:rPr>
+          <w:rFonts w:ascii="Courier New" w:hAnsi="Courier New" w:cs="Courier New"/>
+          <w:b/>
+          <w:sz w:val="16"/>
+          <w:lang w:val="fi-FI"/>
+        </w:rPr>
+        <w:t>Tehtävä</w:t>
+      </w:r>
+      <w:r>
+        <w:rPr>
+          <w:rFonts w:ascii="Courier New" w:hAnsi="Courier New" w:cs="Courier New"/>
+          <w:sz w:val="16"/>
+          <w:lang w:val="fi-FI"/>
+        </w:rPr>
+        <w:tab/>
+      </w:r>
+      <w:r>
+        <w:rPr>
+          <w:rFonts w:ascii="Courier New" w:hAnsi="Courier New" w:cs="Courier New"/>
+          <w:sz w:val="16"/>
+          <w:lang w:val="fi-FI"/>
+        </w:rPr>
+        <w:tab/>
+      </w:r>
+      <w:r>
+        <w:rPr>
+          <w:rFonts w:ascii="Courier New" w:hAnsi="Courier New" w:cs="Courier New"/>
+          <w:sz w:val="16"/>
+          <w:lang w:val="fi-FI"/>
+        </w:rPr>
+        <w:tab/>
+      </w:r>
+      <w:r>
+        <w:rPr>
+          <w:rFonts w:ascii="Courier New" w:hAnsi="Courier New" w:cs="Courier New"/>
+          <w:sz w:val="16"/>
+          <w:lang w:val="fi-FI"/>
+        </w:rPr>
+        <w:tab/>
+      </w:r>
+      <w:r>
+        <w:rPr>
+          <w:rFonts w:ascii="Courier New" w:hAnsi="Courier New" w:cs="Courier New"/>
+          <w:sz w:val="16"/>
+          <w:lang w:val="fi-FI"/>
+        </w:rPr>
+        <w:tab/>
+      </w:r>
+      <w:r>
+        <w:rPr>
+          <w:rFonts w:ascii="Courier New" w:hAnsi="Courier New" w:cs="Courier New"/>
+          <w:sz w:val="16"/>
+          <w:lang w:val="fi-FI"/>
+        </w:rPr>
+        <w:tab/>
+      </w:r>
+      <w:r>
+        <w:rPr>
+          <w:rFonts w:ascii="Courier New" w:hAnsi="Courier New" w:cs="Courier New"/>
+          <w:sz w:val="16"/>
+          <w:lang w:val="fi-FI"/>
+        </w:rPr>
+        <w:tab/>
+      </w:r>
+      <w:r>
+        <w:rPr>
+          <w:rFonts w:ascii="Courier New" w:hAnsi="Courier New" w:cs="Courier New"/>
+          <w:sz w:val="16"/>
+          <w:lang w:val="fi-FI"/>
+        </w:rPr>
+        <w:tab/>
+      </w:r>
+      <w:r>
+        <w:rPr>
+          <w:rFonts w:ascii="Courier New" w:hAnsi="Courier New" w:cs="Courier New"/>
+          <w:sz w:val="16"/>
+          <w:lang w:val="fi-FI"/>
+        </w:rPr>
+        <w:t>|</w:t>
+      </w:r>
+      <w:r>
+        <w:rPr>
+          <w:rFonts w:ascii="Courier New" w:hAnsi="Courier New" w:cs="Courier New"/>
+          <w:sz w:val="16"/>
+          <w:lang w:val="fi-FI"/>
+        </w:rPr>
+        <w:t xml:space="preserve"> </w:t>
+      </w:r>
+      <w:r>
+        <w:rPr>
+          <w:rFonts w:ascii="Courier New" w:hAnsi="Courier New" w:cs="Courier New"/>
+          <w:b/>
+          <w:sz w:val="16"/>
+          <w:lang w:val="fi-FI"/>
+        </w:rPr>
+        <w:t>Arvio</w:t>
+      </w:r>
+      <w:r>
+        <w:rPr>
+          <w:rFonts w:ascii="Courier New" w:hAnsi="Courier New" w:cs="Courier New"/>
+          <w:sz w:val="16"/>
+          <w:lang w:val="fi-FI"/>
+        </w:rPr>
+        <w:t xml:space="preserve">   </w:t>
+      </w:r>
+      <w:r>
+        <w:rPr>
+          <w:rFonts w:ascii="Courier New" w:hAnsi="Courier New" w:cs="Courier New"/>
+          <w:sz w:val="16"/>
+          <w:lang w:val="fi-FI"/>
+        </w:rPr>
+        <w:t xml:space="preserve">| </w:t>
+      </w:r>
+      <w:r>
+        <w:rPr>
+          <w:rFonts w:ascii="Courier New" w:hAnsi="Courier New" w:cs="Courier New"/>
+          <w:b/>
+          <w:sz w:val="16"/>
+          <w:lang w:val="fi-FI"/>
+        </w:rPr>
+        <w:t>Toteuma</w:t>
+      </w:r>
+      <w:r>
+        <w:rPr>
+          <w:rFonts w:ascii="Courier New" w:hAnsi="Courier New" w:cs="Courier New"/>
+          <w:sz w:val="16"/>
+          <w:lang w:val="fi-FI"/>
+        </w:rPr>
+        <w:t xml:space="preserve"> |</w:t>
+      </w:r>
+    </w:p>
+    <w:p>
+      <w:pPr>
+        <w:spacing w:after="0"/>
+        <w:rPr>
+          <w:rFonts w:ascii="Courier New" w:hAnsi="Courier New" w:cs="Courier New"/>
+          <w:sz w:val="16"/>
+          <w:lang w:val="fi-FI"/>
+        </w:rPr>
+      </w:pPr>
+      <w:r>
+        <w:rPr>
+          <w:rFonts w:ascii="Courier New" w:hAnsi="Courier New" w:cs="Courier New"/>
+          <w:sz w:val="16"/>
+          <w:lang w:val="fi-FI"/>
+        </w:rPr>
+        <w:t>|------------------------------------------------------------------</w:t>
+      </w:r>
+      <w:r>
+        <w:rPr>
+          <w:rFonts w:ascii="Courier New" w:hAnsi="Courier New" w:cs="Courier New"/>
+          <w:sz w:val="16"/>
+          <w:lang w:val="fi-FI"/>
+        </w:rPr>
+        <w:tab/>
+      </w:r>
+      <w:r>
+        <w:rPr>
+          <w:rFonts w:ascii="Courier New" w:hAnsi="Courier New" w:cs="Courier New"/>
+          <w:sz w:val="16"/>
+          <w:lang w:val="fi-FI"/>
+        </w:rPr>
+        <w:t>|---------|------</w:t>
+      </w:r>
+      <w:r>
+        <w:rPr>
+          <w:rFonts w:ascii="Courier New" w:hAnsi="Courier New" w:cs="Courier New"/>
+          <w:sz w:val="16"/>
+          <w:lang w:val="fi-FI"/>
+        </w:rPr>
+        <w:t>-</w:t>
+      </w:r>
+      <w:r>
+        <w:rPr>
+          <w:rFonts w:ascii="Courier New" w:hAnsi="Courier New" w:cs="Courier New"/>
+          <w:sz w:val="16"/>
+          <w:lang w:val="fi-FI"/>
+        </w:rPr>
+        <w:t>--|</w:t>
+      </w:r>
+    </w:p>
+    <w:p>
+      <w:pPr>
+        <w:spacing w:after="0"/>
+        <w:rPr>
+          <w:rFonts w:ascii="Courier New" w:hAnsi="Courier New" w:cs="Courier New"/>
+          <w:sz w:val="16"/>
+          <w:lang w:val="fi-FI"/>
+        </w:rPr>
+      </w:pPr>
+      <w:r>
+        <w:rPr>
+          <w:rFonts w:ascii="Courier New" w:hAnsi="Courier New" w:cs="Courier New"/>
+          <w:sz w:val="16"/>
+          <w:lang w:val="fi-FI"/>
+        </w:rPr>
+        <w:t xml:space="preserve">| </w:t>
+      </w:r>
+      <w:r>
+        <w:rPr>
+          <w:rFonts w:ascii="Courier New" w:hAnsi="Courier New" w:cs="Courier New"/>
+          <w:sz w:val="16"/>
+          <w:lang w:val="fi-FI"/>
+        </w:rPr>
+        <w:t>Ohjelmistotestausta korjauksineen osa 2</w:t>
+      </w:r>
+      <w:r>
+        <w:rPr>
+          <w:rFonts w:ascii="Courier New" w:hAnsi="Courier New" w:cs="Courier New"/>
+          <w:sz w:val="16"/>
+          <w:lang w:val="fi-FI"/>
+        </w:rPr>
+        <w:tab/>
+      </w:r>
+      <w:r>
+        <w:rPr>
+          <w:rFonts w:ascii="Courier New" w:hAnsi="Courier New" w:cs="Courier New"/>
+          <w:sz w:val="16"/>
+          <w:lang w:val="fi-FI"/>
+        </w:rPr>
+        <w:tab/>
+      </w:r>
+      <w:r>
+        <w:rPr>
+          <w:rFonts w:ascii="Courier New" w:hAnsi="Courier New" w:cs="Courier New"/>
+          <w:sz w:val="16"/>
+          <w:lang w:val="fi-FI"/>
+        </w:rPr>
+        <w:tab/>
+      </w:r>
+      <w:r>
+        <w:rPr>
+          <w:rFonts w:ascii="Courier New" w:hAnsi="Courier New" w:cs="Courier New"/>
+          <w:sz w:val="16"/>
+          <w:lang w:val="fi-FI"/>
+        </w:rPr>
+        <w:tab/>
+      </w:r>
+      <w:proofErr w:type="gramStart"/>
+      <w:r>
+        <w:rPr>
+          <w:rFonts w:ascii="Courier New" w:hAnsi="Courier New" w:cs="Courier New"/>
+          <w:sz w:val="16"/>
+          <w:lang w:val="fi-FI"/>
+        </w:rPr>
+        <w:t xml:space="preserve">| </w:t>
+      </w:r>
+      <w:r>
+        <w:rPr>
+          <w:rFonts w:ascii="Courier New" w:hAnsi="Courier New" w:cs="Courier New"/>
+          <w:sz w:val="16"/>
+          <w:lang w:val="fi-FI"/>
+        </w:rPr>
+        <w:t xml:space="preserve"> </w:t>
+      </w:r>
+      <w:r>
+        <w:rPr>
+          <w:rFonts w:ascii="Courier New" w:hAnsi="Courier New" w:cs="Courier New"/>
+          <w:sz w:val="16"/>
+          <w:lang w:val="fi-FI"/>
+        </w:rPr>
+        <w:t>4</w:t>
+      </w:r>
+      <w:proofErr w:type="gramEnd"/>
+      <w:r>
+        <w:rPr>
+          <w:rFonts w:ascii="Courier New" w:hAnsi="Courier New" w:cs="Courier New"/>
+          <w:sz w:val="16"/>
+          <w:lang w:val="fi-FI"/>
+        </w:rPr>
+        <w:t xml:space="preserve">h     |  </w:t>
+      </w:r>
+      <w:r>
+        <w:rPr>
+          <w:rFonts w:ascii="Courier New" w:hAnsi="Courier New" w:cs="Courier New"/>
+          <w:sz w:val="16"/>
+          <w:lang w:val="fi-FI"/>
+        </w:rPr>
+        <w:t xml:space="preserve">h   </w:t>
+      </w:r>
+      <w:r>
+        <w:rPr>
+          <w:rFonts w:ascii="Courier New" w:hAnsi="Courier New" w:cs="Courier New"/>
+          <w:sz w:val="16"/>
+          <w:lang w:val="fi-FI"/>
+        </w:rPr>
+        <w:t xml:space="preserve"> </w:t>
+      </w:r>
+      <w:r>
+        <w:rPr>
+          <w:rFonts w:ascii="Courier New" w:hAnsi="Courier New" w:cs="Courier New"/>
+          <w:sz w:val="16"/>
+          <w:lang w:val="fi-FI"/>
+        </w:rPr>
+        <w:t xml:space="preserve"> </w:t>
+      </w:r>
+      <w:r>
+        <w:rPr>
+          <w:rFonts w:ascii="Courier New" w:hAnsi="Courier New" w:cs="Courier New"/>
+          <w:sz w:val="16"/>
+          <w:lang w:val="fi-FI"/>
+        </w:rPr>
+        <w:t xml:space="preserve"> |</w:t>
+      </w:r>
+    </w:p>
+    <w:p>
+      <w:pPr>
+        <w:spacing w:after="0"/>
+        <w:rPr>
+          <w:rFonts w:ascii="Courier New" w:hAnsi="Courier New" w:cs="Courier New"/>
+          <w:sz w:val="16"/>
+          <w:lang w:val="fi-FI"/>
+        </w:rPr>
+      </w:pPr>
+      <w:r>
+        <w:rPr>
+          <w:rFonts w:ascii="Courier New" w:hAnsi="Courier New" w:cs="Courier New"/>
+          <w:sz w:val="16"/>
+          <w:lang w:val="fi-FI"/>
+        </w:rPr>
+        <w:t>|------------------------------------------------------------------</w:t>
+      </w:r>
+      <w:r>
+        <w:rPr>
+          <w:rFonts w:ascii="Courier New" w:hAnsi="Courier New" w:cs="Courier New"/>
+          <w:sz w:val="16"/>
+          <w:lang w:val="fi-FI"/>
+        </w:rPr>
+        <w:tab/>
+        <w:t>|---------|---------|</w:t>
+      </w:r>
+    </w:p>
+    <w:p>
+      <w:pPr>
+        <w:spacing w:after="0"/>
+        <w:rPr>
+          <w:rFonts w:ascii="Courier New" w:hAnsi="Courier New" w:cs="Courier New"/>
+          <w:sz w:val="16"/>
+          <w:lang w:val="fi-FI"/>
+        </w:rPr>
+      </w:pPr>
+      <w:r>
+        <w:rPr>
+          <w:rFonts w:ascii="Courier New" w:hAnsi="Courier New" w:cs="Courier New"/>
+          <w:sz w:val="16"/>
+          <w:lang w:val="fi-FI"/>
+        </w:rPr>
+        <w:t xml:space="preserve">| </w:t>
+      </w:r>
+      <w:r>
+        <w:rPr>
+          <w:rFonts w:ascii="Courier New" w:hAnsi="Courier New" w:cs="Courier New"/>
+          <w:b/>
+          <w:sz w:val="16"/>
+          <w:lang w:val="fi-FI"/>
+        </w:rPr>
+        <w:t>TOTAL</w:t>
+      </w:r>
+      <w:r>
+        <w:rPr>
+          <w:rFonts w:ascii="Courier New" w:hAnsi="Courier New" w:cs="Courier New"/>
+          <w:sz w:val="16"/>
+          <w:lang w:val="fi-FI"/>
+        </w:rPr>
+        <w:tab/>
+      </w:r>
+      <w:r>
+        <w:rPr>
+          <w:rFonts w:ascii="Courier New" w:hAnsi="Courier New" w:cs="Courier New"/>
+          <w:sz w:val="16"/>
+          <w:lang w:val="fi-FI"/>
+        </w:rPr>
+        <w:tab/>
+      </w:r>
+      <w:r>
+        <w:rPr>
+          <w:rFonts w:ascii="Courier New" w:hAnsi="Courier New" w:cs="Courier New"/>
+          <w:sz w:val="16"/>
+          <w:lang w:val="fi-FI"/>
+        </w:rPr>
+        <w:tab/>
+      </w:r>
+      <w:r>
+        <w:rPr>
+          <w:rFonts w:ascii="Courier New" w:hAnsi="Courier New" w:cs="Courier New"/>
+          <w:sz w:val="16"/>
+          <w:lang w:val="fi-FI"/>
+        </w:rPr>
+        <w:tab/>
+      </w:r>
+      <w:r>
+        <w:rPr>
+          <w:rFonts w:ascii="Courier New" w:hAnsi="Courier New" w:cs="Courier New"/>
+          <w:sz w:val="16"/>
+          <w:lang w:val="fi-FI"/>
+        </w:rPr>
+        <w:tab/>
+      </w:r>
+      <w:r>
+        <w:rPr>
+          <w:rFonts w:ascii="Courier New" w:hAnsi="Courier New" w:cs="Courier New"/>
+          <w:sz w:val="16"/>
+          <w:lang w:val="fi-FI"/>
+        </w:rPr>
+        <w:tab/>
+      </w:r>
+      <w:r>
+        <w:rPr>
+          <w:rFonts w:ascii="Courier New" w:hAnsi="Courier New" w:cs="Courier New"/>
+          <w:sz w:val="16"/>
+          <w:lang w:val="fi-FI"/>
+        </w:rPr>
+        <w:tab/>
+      </w:r>
+      <w:r>
+        <w:rPr>
+          <w:rFonts w:ascii="Courier New" w:hAnsi="Courier New" w:cs="Courier New"/>
+          <w:sz w:val="16"/>
+          <w:lang w:val="fi-FI"/>
+        </w:rPr>
+        <w:tab/>
+      </w:r>
+      <w:r>
+        <w:rPr>
+          <w:rFonts w:ascii="Courier New" w:hAnsi="Courier New" w:cs="Courier New"/>
+          <w:sz w:val="16"/>
+          <w:lang w:val="fi-FI"/>
+        </w:rPr>
+        <w:tab/>
+      </w:r>
+      <w:proofErr w:type="gramStart"/>
+      <w:r>
+        <w:rPr>
+          <w:rFonts w:ascii="Courier New" w:hAnsi="Courier New" w:cs="Courier New"/>
+          <w:sz w:val="16"/>
+          <w:lang w:val="fi-FI"/>
+        </w:rPr>
+        <w:t xml:space="preserve">| </w:t>
+      </w:r>
+      <w:r>
+        <w:rPr>
+          <w:rFonts w:ascii="Courier New" w:hAnsi="Courier New" w:cs="Courier New"/>
+          <w:sz w:val="16"/>
+          <w:lang w:val="fi-FI"/>
+        </w:rPr>
+        <w:t xml:space="preserve"> </w:t>
+      </w:r>
+      <w:r>
+        <w:rPr>
+          <w:rFonts w:ascii="Courier New" w:hAnsi="Courier New" w:cs="Courier New"/>
+          <w:sz w:val="16"/>
+          <w:lang w:val="fi-FI"/>
+        </w:rPr>
+        <w:t>4</w:t>
+      </w:r>
+      <w:proofErr w:type="gramEnd"/>
+      <w:r>
+        <w:rPr>
+          <w:rFonts w:ascii="Courier New" w:hAnsi="Courier New" w:cs="Courier New"/>
+          <w:sz w:val="16"/>
+          <w:lang w:val="fi-FI"/>
+        </w:rPr>
+        <w:t xml:space="preserve">h    </w:t>
+      </w:r>
+      <w:r>
+        <w:rPr>
+          <w:rFonts w:ascii="Courier New" w:hAnsi="Courier New" w:cs="Courier New"/>
+          <w:sz w:val="16"/>
+          <w:lang w:val="fi-FI"/>
+        </w:rPr>
+        <w:t xml:space="preserve"> </w:t>
+      </w:r>
+      <w:r>
+        <w:rPr>
+          <w:rFonts w:ascii="Courier New" w:hAnsi="Courier New" w:cs="Courier New"/>
+          <w:sz w:val="16"/>
+          <w:lang w:val="fi-FI"/>
+        </w:rPr>
+        <w:t xml:space="preserve">| </w:t>
+      </w:r>
+      <w:r>
+        <w:rPr>
+          <w:rFonts w:ascii="Courier New" w:hAnsi="Courier New" w:cs="Courier New"/>
+          <w:sz w:val="16"/>
+          <w:lang w:val="fi-FI"/>
+        </w:rPr>
+        <w:t xml:space="preserve"> </w:t>
+      </w:r>
+      <w:r>
+        <w:rPr>
+          <w:rFonts w:ascii="Courier New" w:hAnsi="Courier New" w:cs="Courier New"/>
+          <w:sz w:val="16"/>
+          <w:lang w:val="fi-FI"/>
+        </w:rPr>
+        <w:t xml:space="preserve">h+ </w:t>
+      </w:r>
+      <w:r>
+        <w:rPr>
+          <w:rFonts w:ascii="Courier New" w:hAnsi="Courier New" w:cs="Courier New"/>
+          <w:sz w:val="16"/>
+          <w:lang w:val="fi-FI"/>
+        </w:rPr>
+        <w:t xml:space="preserve"> </w:t>
+      </w:r>
+      <w:r>
+        <w:rPr>
+          <w:rFonts w:ascii="Courier New" w:hAnsi="Courier New" w:cs="Courier New"/>
+          <w:sz w:val="16"/>
+          <w:lang w:val="fi-FI"/>
+        </w:rPr>
+        <w:t>h |</w:t>
+      </w:r>
+    </w:p>
+    <w:p>
+      <w:pPr>
+        <w:spacing w:after="0"/>
+        <w:rPr>
+          <w:rFonts w:ascii="Courier New" w:hAnsi="Courier New" w:cs="Courier New"/>
+          <w:sz w:val="16"/>
+          <w:lang w:val="fi-FI"/>
+        </w:rPr>
+      </w:pPr>
+      <w:r>
+        <w:rPr>
+          <w:rFonts w:ascii="Courier New" w:hAnsi="Courier New" w:cs="Courier New"/>
+          <w:sz w:val="16"/>
+          <w:lang w:val="fi-FI"/>
+        </w:rPr>
+        <w:t>'------------------------------------------------------------------</w:t>
+      </w:r>
+      <w:r>
+        <w:rPr>
+          <w:rFonts w:ascii="Courier New" w:hAnsi="Courier New" w:cs="Courier New"/>
+          <w:sz w:val="16"/>
+          <w:lang w:val="fi-FI"/>
+        </w:rPr>
+        <w:tab/>
+        <w:t>'---------'---------'</w:t>
+      </w:r>
+    </w:p>
+    <w:p>
+      <w:pPr>
+        <w:spacing w:after="0"/>
+        <w:rPr>
+          <w:rFonts w:ascii="Courier New" w:hAnsi="Courier New" w:cs="Courier New"/>
+          <w:sz w:val="16"/>
+          <w:lang w:val="fi-FI"/>
+        </w:rPr>
+      </w:pPr>
+    </w:p>
+    <w:p>
+      <w:pPr>
+        <w:spacing w:after="0"/>
+        <w:rPr>
+          <w:rFonts w:ascii="Courier New" w:hAnsi="Courier New" w:cs="Courier New"/>
+          <w:sz w:val="20"/>
+          <w:szCs w:val="20"/>
+          <w:lang w:val="fi-FI"/>
+        </w:rPr>
+      </w:pPr>
+      <w:r>
+        <w:rPr>
+          <w:rFonts w:ascii="Courier New" w:hAnsi="Courier New" w:cs="Courier New"/>
+          <w:b/>
+          <w:sz w:val="20"/>
+          <w:szCs w:val="20"/>
+          <w:lang w:val="fi-FI"/>
+        </w:rPr>
+        <w:t>Yhteenveto</w:t>
+      </w:r>
+      <w:r>
+        <w:rPr>
+          <w:rFonts w:ascii="Courier New" w:hAnsi="Courier New" w:cs="Courier New"/>
+          <w:sz w:val="20"/>
+          <w:szCs w:val="20"/>
+          <w:lang w:val="fi-FI"/>
+        </w:rPr>
+        <w:t>:</w:t>
+      </w:r>
+    </w:p>
+    <w:p>
+      <w:pPr>
+        <w:spacing w:after="0"/>
+        <w:rPr>
+          <w:rFonts w:ascii="Courier New" w:hAnsi="Courier New" w:cs="Courier New"/>
+          <w:sz w:val="20"/>
+          <w:szCs w:val="20"/>
+          <w:lang w:val="fi-FI"/>
+        </w:rPr>
+      </w:pPr>
+      <w:r>
+        <w:rPr>
+          <w:rFonts w:ascii="Courier New" w:hAnsi="Courier New" w:cs="Courier New"/>
+          <w:sz w:val="20"/>
+          <w:szCs w:val="20"/>
+          <w:lang w:val="fi-FI"/>
+        </w:rPr>
+        <w:t xml:space="preserve">Työtunteja: </w:t>
+      </w:r>
+      <w:r>
+        <w:rPr>
+          <w:rFonts w:ascii="Courier New" w:hAnsi="Courier New" w:cs="Courier New"/>
+          <w:b/>
+          <w:sz w:val="20"/>
+          <w:szCs w:val="20"/>
+          <w:lang w:val="fi-FI"/>
+        </w:rPr>
+        <w:t>0</w:t>
+      </w:r>
+      <w:r>
+        <w:rPr>
+          <w:rFonts w:ascii="Courier New" w:hAnsi="Courier New" w:cs="Courier New"/>
+          <w:b/>
+          <w:sz w:val="20"/>
+          <w:szCs w:val="20"/>
+          <w:lang w:val="fi-FI"/>
+        </w:rPr>
+        <w:t>h</w:t>
+      </w:r>
+      <w:r>
+        <w:rPr>
+          <w:rFonts w:ascii="Courier New" w:hAnsi="Courier New" w:cs="Courier New"/>
+          <w:sz w:val="20"/>
+          <w:szCs w:val="20"/>
+          <w:lang w:val="fi-FI"/>
+        </w:rPr>
+        <w:t xml:space="preserve"> - Miestyötunteja (3 x </w:t>
+      </w:r>
+      <w:r>
+        <w:rPr>
+          <w:rFonts w:ascii="Courier New" w:hAnsi="Courier New" w:cs="Courier New"/>
+          <w:sz w:val="20"/>
+          <w:szCs w:val="20"/>
+          <w:lang w:val="fi-FI"/>
+        </w:rPr>
+        <w:t>0</w:t>
+      </w:r>
+      <w:r>
+        <w:rPr>
+          <w:rFonts w:ascii="Courier New" w:hAnsi="Courier New" w:cs="Courier New"/>
+          <w:sz w:val="20"/>
+          <w:szCs w:val="20"/>
+          <w:lang w:val="fi-FI"/>
+        </w:rPr>
+        <w:t>h</w:t>
+      </w:r>
+      <w:r>
+        <w:rPr>
+          <w:rFonts w:ascii="Courier New" w:hAnsi="Courier New" w:cs="Courier New"/>
+          <w:sz w:val="20"/>
+          <w:szCs w:val="20"/>
+          <w:lang w:val="fi-FI"/>
+        </w:rPr>
+        <w:t xml:space="preserve"> + </w:t>
+      </w:r>
+      <w:r>
+        <w:rPr>
+          <w:rFonts w:ascii="Courier New" w:hAnsi="Courier New" w:cs="Courier New"/>
+          <w:sz w:val="20"/>
+          <w:szCs w:val="20"/>
+          <w:lang w:val="fi-FI"/>
+        </w:rPr>
+        <w:t>0</w:t>
+      </w:r>
+      <w:r>
+        <w:rPr>
+          <w:rFonts w:ascii="Courier New" w:hAnsi="Courier New" w:cs="Courier New"/>
+          <w:sz w:val="20"/>
+          <w:szCs w:val="20"/>
+          <w:lang w:val="fi-FI"/>
+        </w:rPr>
+        <w:t xml:space="preserve">h) = </w:t>
+      </w:r>
+      <w:r>
+        <w:rPr>
+          <w:rFonts w:ascii="Courier New" w:hAnsi="Courier New" w:cs="Courier New"/>
+          <w:b/>
+          <w:sz w:val="20"/>
+          <w:szCs w:val="20"/>
+          <w:lang w:val="fi-FI"/>
+        </w:rPr>
+        <w:t>0</w:t>
+      </w:r>
+      <w:r>
+        <w:rPr>
+          <w:rFonts w:ascii="Courier New" w:hAnsi="Courier New" w:cs="Courier New"/>
+          <w:b/>
+          <w:sz w:val="20"/>
+          <w:szCs w:val="20"/>
+          <w:lang w:val="fi-FI"/>
+        </w:rPr>
+        <w:t>h</w:t>
+      </w:r>
+    </w:p>
+    <w:p>
+      <w:pPr>
+        <w:spacing w:after="0"/>
+        <w:rPr>
+          <w:rFonts w:ascii="Courier New" w:hAnsi="Courier New" w:cs="Courier New"/>
+          <w:sz w:val="20"/>
+          <w:szCs w:val="20"/>
+          <w:lang w:val="fi-FI"/>
+        </w:rPr>
+      </w:pPr>
+      <w:r>
+        <w:rPr>
+          <w:rFonts w:ascii="Courier New" w:hAnsi="Courier New" w:cs="Courier New"/>
+          <w:sz w:val="20"/>
+          <w:szCs w:val="20"/>
+          <w:lang w:val="fi-FI"/>
+        </w:rPr>
+        <w:t xml:space="preserve">Aika-arviot ylittyivät, </w:t>
+      </w:r>
+      <w:r>
+        <w:rPr>
+          <w:rFonts w:ascii="Courier New" w:hAnsi="Courier New" w:cs="Courier New"/>
+          <w:sz w:val="20"/>
+          <w:szCs w:val="20"/>
+          <w:lang w:val="fi-FI"/>
+        </w:rPr>
+        <w:t xml:space="preserve">mutta tavoitteet ehdittiin pääosin saavuttaa kahden viikon sprintin aikana. Osa tehtävistä lykkääntyi </w:t>
       </w:r>
       <w:proofErr w:type="spellStart"/>
       <w:r>
@@ -5786,7 +7127,7 @@
           <w:szCs w:val="20"/>
           <w:lang w:val="fi-FI"/>
         </w:rPr>
-        <w:t>MainMenu</w:t>
+        <w:t>sprint</w:t>
       </w:r>
       <w:proofErr w:type="spellEnd"/>
       <w:r>
@@ -5796,54 +7137,104 @@
           <w:szCs w:val="20"/>
           <w:lang w:val="fi-FI"/>
         </w:rPr>
-        <w:t xml:space="preserve"> </w:t>
-      </w:r>
-      <w:proofErr w:type="spellStart"/>
-      <w:r>
-        <w:rPr>
-          <w:rFonts w:ascii="Courier New" w:hAnsi="Courier New" w:cs="Courier New"/>
-          <w:sz w:val="20"/>
-          <w:szCs w:val="20"/>
-          <w:lang w:val="fi-FI"/>
-        </w:rPr>
-        <w:t>fix</w:t>
-      </w:r>
-      <w:proofErr w:type="spellEnd"/>
-      <w:r>
-        <w:rPr>
-          <w:rFonts w:ascii="Courier New" w:hAnsi="Courier New" w:cs="Courier New"/>
-          <w:sz w:val="20"/>
-          <w:szCs w:val="20"/>
-          <w:lang w:val="fi-FI"/>
-        </w:rPr>
-        <w:t xml:space="preserve">, </w:t>
-      </w:r>
-      <w:r>
-        <w:rPr>
-          <w:rFonts w:ascii="Courier New" w:hAnsi="Courier New" w:cs="Courier New"/>
-          <w:sz w:val="20"/>
-          <w:szCs w:val="20"/>
-          <w:lang w:val="fi-FI"/>
-        </w:rPr>
-        <w:t>s</w:t>
-      </w:r>
-      <w:r>
-        <w:rPr>
-          <w:rFonts w:ascii="Courier New" w:hAnsi="Courier New" w:cs="Courier New"/>
-          <w:sz w:val="20"/>
-          <w:szCs w:val="20"/>
-          <w:lang w:val="fi-FI"/>
-        </w:rPr>
-        <w:t>uunnitelmia, versionumerot</w:t>
-      </w:r>
-      <w:r>
-        <w:rPr>
-          <w:rFonts w:ascii="Courier New" w:hAnsi="Courier New" w:cs="Courier New"/>
-          <w:sz w:val="20"/>
-          <w:szCs w:val="20"/>
-          <w:lang w:val="fi-FI"/>
-        </w:rPr>
-        <w:t xml:space="preserve"> (Joakim)</w:t>
+        <w:t xml:space="preserve"> 4 puolelle.</w:t>
+      </w:r>
+    </w:p>
+    <w:p>
+      <w:pPr>
+        <w:spacing w:after="0"/>
+        <w:rPr>
+          <w:rFonts w:ascii="Courier New" w:hAnsi="Courier New" w:cs="Courier New"/>
+          <w:sz w:val="20"/>
+          <w:szCs w:val="20"/>
+          <w:lang w:val="fi-FI"/>
+        </w:rPr>
+      </w:pPr>
+      <w:r>
+        <w:rPr>
+          <w:rFonts w:ascii="Courier New" w:hAnsi="Courier New" w:cs="Courier New"/>
+          <w:sz w:val="20"/>
+          <w:szCs w:val="20"/>
+          <w:lang w:val="fi-FI"/>
+        </w:rPr>
+        <w:tab/>
+      </w:r>
+    </w:p>
+    <w:p>
+      <w:pPr>
+        <w:spacing w:after="0"/>
+        <w:rPr>
+          <w:rFonts w:ascii="Courier New" w:hAnsi="Courier New" w:cs="Courier New"/>
+          <w:sz w:val="20"/>
+          <w:szCs w:val="20"/>
+          <w:lang w:val="fi-FI"/>
+        </w:rPr>
+      </w:pPr>
+      <w:r>
+        <w:rPr>
+          <w:rFonts w:ascii="Courier New" w:hAnsi="Courier New" w:cs="Courier New"/>
+          <w:b/>
+          <w:sz w:val="20"/>
+          <w:szCs w:val="20"/>
+          <w:lang w:val="fi-FI"/>
+        </w:rPr>
+        <w:t>Palaverit</w:t>
+      </w:r>
+      <w:r>
+        <w:rPr>
+          <w:rFonts w:ascii="Courier New" w:hAnsi="Courier New" w:cs="Courier New"/>
+          <w:sz w:val="20"/>
+          <w:szCs w:val="20"/>
+          <w:lang w:val="fi-FI"/>
+        </w:rPr>
+        <w:t>:</w:t>
+      </w:r>
+    </w:p>
+    <w:p>
+      <w:pPr>
+        <w:spacing w:after="0"/>
+        <w:rPr>
+          <w:rFonts w:ascii="Courier New" w:hAnsi="Courier New" w:cs="Courier New"/>
+          <w:sz w:val="20"/>
+          <w:szCs w:val="20"/>
+          <w:lang w:val="fi-FI"/>
+        </w:rPr>
+      </w:pPr>
+      <w:r>
+        <w:rPr>
+          <w:rFonts w:ascii="Courier New" w:hAnsi="Courier New" w:cs="Courier New"/>
+          <w:sz w:val="20"/>
+          <w:szCs w:val="20"/>
+          <w:lang w:val="fi-FI"/>
+        </w:rPr>
+        <w:t>01</w:t>
+      </w:r>
+      <w:r>
+        <w:rPr>
+          <w:rFonts w:ascii="Courier New" w:hAnsi="Courier New" w:cs="Courier New"/>
+          <w:sz w:val="20"/>
+          <w:szCs w:val="20"/>
+          <w:lang w:val="fi-FI"/>
+        </w:rPr>
+        <w:t>.0</w:t>
+      </w:r>
+      <w:r>
+        <w:rPr>
+          <w:rFonts w:ascii="Courier New" w:hAnsi="Courier New" w:cs="Courier New"/>
+          <w:sz w:val="20"/>
+          <w:szCs w:val="20"/>
+          <w:lang w:val="fi-FI"/>
+        </w:rPr>
+        <w:t>3</w:t>
+      </w:r>
+      <w:r>
+        <w:rPr>
+          <w:rFonts w:ascii="Courier New" w:hAnsi="Courier New" w:cs="Courier New"/>
+          <w:sz w:val="20"/>
+          <w:szCs w:val="20"/>
+          <w:lang w:val="fi-FI"/>
+        </w:rPr>
+        <w:t>. 20.30-</w:t>
       </w:r>
     </w:p>
     <w:p>
@@ -5859,7 +7250,7 @@
     </w:p>
     <w:sectPr>
       <w:pgSz w:w="11906" w:h="16838"/>
-      <w:pgMar w:top="1417" w:right="1134" w:bottom="1417" w:left="1134" w:header="708" w:footer="708" w:gutter="0"/>
+      <w:pgMar w:top="1417" w:right="849" w:bottom="1417" w:left="709" w:header="708" w:footer="708" w:gutter="0"/>
       <w:cols w:space="708"/>
       <w:docGrid w:linePitch="360"/>
     </w:sectPr>

</xml_diff>

<commit_message>
list temps -päivitys, bugikorjauksia
.bat -tiedostot
</commit_message>
<xml_diff>
--- a/java/Projektiaikataulu.docx
+++ b/java/Projektiaikataulu.docx
@@ -4704,364 +4704,507 @@
         </w:rPr>
         <w:t xml:space="preserve"> |</w:t>
       </w:r>
+    </w:p>
+    <w:p>
+      <w:pPr>
+        <w:spacing w:after="0"/>
+        <w:rPr>
+          <w:rFonts w:ascii="Courier New" w:hAnsi="Courier New" w:cs="Courier New"/>
+          <w:sz w:val="16"/>
+          <w:lang w:val="fi-FI"/>
+        </w:rPr>
+      </w:pPr>
+      <w:r>
+        <w:rPr>
+          <w:rFonts w:ascii="Courier New" w:hAnsi="Courier New" w:cs="Courier New"/>
+          <w:sz w:val="16"/>
+          <w:lang w:val="fi-FI"/>
+        </w:rPr>
+        <w:t xml:space="preserve">| </w:t>
+      </w:r>
+      <w:r>
+        <w:rPr>
+          <w:rFonts w:ascii="Courier New" w:hAnsi="Courier New" w:cs="Courier New"/>
+          <w:sz w:val="16"/>
+          <w:lang w:val="fi-FI"/>
+        </w:rPr>
+        <w:t xml:space="preserve">Ohjelmistotestaus, bugikorjaus, </w:t>
+      </w:r>
+      <w:proofErr w:type="spellStart"/>
+      <w:r>
+        <w:rPr>
+          <w:rFonts w:ascii="Courier New" w:hAnsi="Courier New" w:cs="Courier New"/>
+          <w:sz w:val="16"/>
+          <w:lang w:val="fi-FI"/>
+        </w:rPr>
+        <w:t>db</w:t>
+      </w:r>
+      <w:proofErr w:type="spellEnd"/>
+      <w:r>
+        <w:rPr>
+          <w:rFonts w:ascii="Courier New" w:hAnsi="Courier New" w:cs="Courier New"/>
+          <w:sz w:val="16"/>
+          <w:lang w:val="fi-FI"/>
+        </w:rPr>
+        <w:t>-luokan päivitystä</w:t>
+      </w:r>
+      <w:r>
+        <w:rPr>
+          <w:rFonts w:ascii="Courier New" w:hAnsi="Courier New" w:cs="Courier New"/>
+          <w:sz w:val="16"/>
+          <w:lang w:val="fi-FI"/>
+        </w:rPr>
+        <w:tab/>
+      </w:r>
+      <w:r>
+        <w:rPr>
+          <w:rFonts w:ascii="Courier New" w:hAnsi="Courier New" w:cs="Courier New"/>
+          <w:sz w:val="16"/>
+          <w:lang w:val="fi-FI"/>
+        </w:rPr>
+        <w:tab/>
+      </w:r>
+      <w:proofErr w:type="gramStart"/>
+      <w:r>
+        <w:rPr>
+          <w:rFonts w:ascii="Courier New" w:hAnsi="Courier New" w:cs="Courier New"/>
+          <w:sz w:val="16"/>
+          <w:lang w:val="fi-FI"/>
+        </w:rPr>
+        <w:t xml:space="preserve">|  </w:t>
+      </w:r>
+      <w:r>
+        <w:rPr>
+          <w:rFonts w:ascii="Courier New" w:hAnsi="Courier New" w:cs="Courier New"/>
+          <w:sz w:val="16"/>
+          <w:lang w:val="fi-FI"/>
+        </w:rPr>
+        <w:t>3</w:t>
+      </w:r>
+      <w:proofErr w:type="gramEnd"/>
+      <w:r>
+        <w:rPr>
+          <w:rFonts w:ascii="Courier New" w:hAnsi="Courier New" w:cs="Courier New"/>
+          <w:sz w:val="16"/>
+          <w:lang w:val="fi-FI"/>
+        </w:rPr>
+        <w:t xml:space="preserve">h     |  </w:t>
+      </w:r>
+      <w:r>
+        <w:rPr>
+          <w:rFonts w:ascii="Courier New" w:hAnsi="Courier New" w:cs="Courier New"/>
+          <w:sz w:val="16"/>
+          <w:lang w:val="fi-FI"/>
+        </w:rPr>
+        <w:t>4</w:t>
+      </w:r>
+      <w:r>
+        <w:rPr>
+          <w:rFonts w:ascii="Courier New" w:hAnsi="Courier New" w:cs="Courier New"/>
+          <w:sz w:val="16"/>
+          <w:lang w:val="fi-FI"/>
+        </w:rPr>
+        <w:t xml:space="preserve">h  </w:t>
+      </w:r>
+      <w:r>
+        <w:rPr>
+          <w:rFonts w:ascii="Courier New" w:hAnsi="Courier New" w:cs="Courier New"/>
+          <w:sz w:val="16"/>
+          <w:lang w:val="fi-FI"/>
+        </w:rPr>
+        <w:t xml:space="preserve">  </w:t>
+      </w:r>
+      <w:r>
+        <w:rPr>
+          <w:rFonts w:ascii="Courier New" w:hAnsi="Courier New" w:cs="Courier New"/>
+          <w:sz w:val="16"/>
+          <w:lang w:val="fi-FI"/>
+        </w:rPr>
+        <w:t xml:space="preserve"> |</w:t>
+      </w:r>
+    </w:p>
+    <w:p>
+      <w:pPr>
+        <w:spacing w:after="0"/>
+        <w:rPr>
+          <w:rFonts w:ascii="Courier New" w:hAnsi="Courier New" w:cs="Courier New"/>
+          <w:sz w:val="16"/>
+          <w:lang w:val="fi-FI"/>
+        </w:rPr>
+      </w:pPr>
+      <w:r>
+        <w:rPr>
+          <w:rFonts w:ascii="Courier New" w:hAnsi="Courier New" w:cs="Courier New"/>
+          <w:sz w:val="16"/>
+          <w:lang w:val="fi-FI"/>
+        </w:rPr>
+        <w:t>|------------------------------------------------------------------</w:t>
+      </w:r>
+      <w:r>
+        <w:rPr>
+          <w:rFonts w:ascii="Courier New" w:hAnsi="Courier New" w:cs="Courier New"/>
+          <w:sz w:val="16"/>
+          <w:lang w:val="fi-FI"/>
+        </w:rPr>
+        <w:tab/>
+        <w:t>|---------|---------|</w:t>
+      </w:r>
+    </w:p>
+    <w:p>
+      <w:pPr>
+        <w:spacing w:after="0"/>
+        <w:rPr>
+          <w:rFonts w:ascii="Courier New" w:hAnsi="Courier New" w:cs="Courier New"/>
+          <w:sz w:val="16"/>
+          <w:lang w:val="fi-FI"/>
+        </w:rPr>
+      </w:pPr>
+      <w:r>
+        <w:rPr>
+          <w:rFonts w:ascii="Courier New" w:hAnsi="Courier New" w:cs="Courier New"/>
+          <w:sz w:val="16"/>
+          <w:lang w:val="fi-FI"/>
+        </w:rPr>
+        <w:t xml:space="preserve">| </w:t>
+      </w:r>
+      <w:r>
+        <w:rPr>
+          <w:rFonts w:ascii="Courier New" w:hAnsi="Courier New" w:cs="Courier New"/>
+          <w:b/>
+          <w:sz w:val="16"/>
+          <w:lang w:val="fi-FI"/>
+        </w:rPr>
+        <w:t>TOTAL</w:t>
+      </w:r>
+      <w:r>
+        <w:rPr>
+          <w:rFonts w:ascii="Courier New" w:hAnsi="Courier New" w:cs="Courier New"/>
+          <w:sz w:val="16"/>
+          <w:lang w:val="fi-FI"/>
+        </w:rPr>
+        <w:tab/>
+      </w:r>
+      <w:r>
+        <w:rPr>
+          <w:rFonts w:ascii="Courier New" w:hAnsi="Courier New" w:cs="Courier New"/>
+          <w:sz w:val="16"/>
+          <w:lang w:val="fi-FI"/>
+        </w:rPr>
+        <w:tab/>
+      </w:r>
+      <w:r>
+        <w:rPr>
+          <w:rFonts w:ascii="Courier New" w:hAnsi="Courier New" w:cs="Courier New"/>
+          <w:sz w:val="16"/>
+          <w:lang w:val="fi-FI"/>
+        </w:rPr>
+        <w:tab/>
+      </w:r>
+      <w:r>
+        <w:rPr>
+          <w:rFonts w:ascii="Courier New" w:hAnsi="Courier New" w:cs="Courier New"/>
+          <w:sz w:val="16"/>
+          <w:lang w:val="fi-FI"/>
+        </w:rPr>
+        <w:tab/>
+      </w:r>
+      <w:r>
+        <w:rPr>
+          <w:rFonts w:ascii="Courier New" w:hAnsi="Courier New" w:cs="Courier New"/>
+          <w:sz w:val="16"/>
+          <w:lang w:val="fi-FI"/>
+        </w:rPr>
+        <w:tab/>
+      </w:r>
+      <w:r>
+        <w:rPr>
+          <w:rFonts w:ascii="Courier New" w:hAnsi="Courier New" w:cs="Courier New"/>
+          <w:sz w:val="16"/>
+          <w:lang w:val="fi-FI"/>
+        </w:rPr>
+        <w:tab/>
+      </w:r>
+      <w:r>
+        <w:rPr>
+          <w:rFonts w:ascii="Courier New" w:hAnsi="Courier New" w:cs="Courier New"/>
+          <w:sz w:val="16"/>
+          <w:lang w:val="fi-FI"/>
+        </w:rPr>
+        <w:tab/>
+      </w:r>
+      <w:r>
+        <w:rPr>
+          <w:rFonts w:ascii="Courier New" w:hAnsi="Courier New" w:cs="Courier New"/>
+          <w:sz w:val="16"/>
+          <w:lang w:val="fi-FI"/>
+        </w:rPr>
+        <w:tab/>
+      </w:r>
+      <w:r>
+        <w:rPr>
+          <w:rFonts w:ascii="Courier New" w:hAnsi="Courier New" w:cs="Courier New"/>
+          <w:sz w:val="16"/>
+          <w:lang w:val="fi-FI"/>
+        </w:rPr>
+        <w:tab/>
+        <w:t xml:space="preserve">| </w:t>
+      </w:r>
+      <w:r>
+        <w:rPr>
+          <w:rFonts w:ascii="Courier New" w:hAnsi="Courier New" w:cs="Courier New"/>
+          <w:sz w:val="16"/>
+          <w:lang w:val="fi-FI"/>
+        </w:rPr>
+        <w:t>3</w:t>
+      </w:r>
+      <w:r>
+        <w:rPr>
+          <w:rFonts w:ascii="Courier New" w:hAnsi="Courier New" w:cs="Courier New"/>
+          <w:sz w:val="16"/>
+          <w:lang w:val="fi-FI"/>
+        </w:rPr>
+        <w:t>4</w:t>
+      </w:r>
+      <w:r>
+        <w:rPr>
+          <w:rFonts w:ascii="Courier New" w:hAnsi="Courier New" w:cs="Courier New"/>
+          <w:sz w:val="16"/>
+          <w:lang w:val="fi-FI"/>
+        </w:rPr>
+        <w:t xml:space="preserve">h     | </w:t>
+      </w:r>
+      <w:r>
+        <w:rPr>
+          <w:rFonts w:ascii="Courier New" w:hAnsi="Courier New" w:cs="Courier New"/>
+          <w:sz w:val="16"/>
+          <w:lang w:val="fi-FI"/>
+        </w:rPr>
+        <w:t>3</w:t>
+      </w:r>
+      <w:r>
+        <w:rPr>
+          <w:rFonts w:ascii="Courier New" w:hAnsi="Courier New" w:cs="Courier New"/>
+          <w:sz w:val="16"/>
+          <w:lang w:val="fi-FI"/>
+        </w:rPr>
+        <w:t>4</w:t>
+      </w:r>
+      <w:r>
+        <w:rPr>
+          <w:rFonts w:ascii="Courier New" w:hAnsi="Courier New" w:cs="Courier New"/>
+          <w:sz w:val="16"/>
+          <w:lang w:val="fi-FI"/>
+        </w:rPr>
+        <w:t xml:space="preserve">h+ </w:t>
+      </w:r>
+      <w:r>
+        <w:rPr>
+          <w:rFonts w:ascii="Courier New" w:hAnsi="Courier New" w:cs="Courier New"/>
+          <w:sz w:val="16"/>
+          <w:lang w:val="fi-FI"/>
+        </w:rPr>
+        <w:t>5</w:t>
+      </w:r>
+      <w:r>
+        <w:rPr>
+          <w:rFonts w:ascii="Courier New" w:hAnsi="Courier New" w:cs="Courier New"/>
+          <w:sz w:val="16"/>
+          <w:lang w:val="fi-FI"/>
+        </w:rPr>
+        <w:t>h |</w:t>
+      </w:r>
+    </w:p>
+    <w:p>
+      <w:pPr>
+        <w:spacing w:after="0"/>
+        <w:rPr>
+          <w:rFonts w:ascii="Courier New" w:hAnsi="Courier New" w:cs="Courier New"/>
+          <w:sz w:val="16"/>
+          <w:lang w:val="fi-FI"/>
+        </w:rPr>
+      </w:pPr>
+      <w:r>
+        <w:rPr>
+          <w:rFonts w:ascii="Courier New" w:hAnsi="Courier New" w:cs="Courier New"/>
+          <w:sz w:val="16"/>
+          <w:lang w:val="fi-FI"/>
+        </w:rPr>
+        <w:t>'------------------------------------------------------------------</w:t>
+      </w:r>
+      <w:r>
+        <w:rPr>
+          <w:rFonts w:ascii="Courier New" w:hAnsi="Courier New" w:cs="Courier New"/>
+          <w:sz w:val="16"/>
+          <w:lang w:val="fi-FI"/>
+        </w:rPr>
+        <w:tab/>
+        <w:t>'---------'---------'</w:t>
+      </w:r>
+    </w:p>
+    <w:p>
+      <w:pPr>
+        <w:spacing w:after="0"/>
+        <w:rPr>
+          <w:rFonts w:ascii="Courier New" w:hAnsi="Courier New" w:cs="Courier New"/>
+          <w:sz w:val="16"/>
+          <w:lang w:val="fi-FI"/>
+        </w:rPr>
+      </w:pPr>
+    </w:p>
+    <w:p>
+      <w:pPr>
+        <w:spacing w:after="0"/>
+        <w:rPr>
+          <w:rFonts w:ascii="Courier New" w:hAnsi="Courier New" w:cs="Courier New"/>
+          <w:sz w:val="20"/>
+          <w:szCs w:val="20"/>
+          <w:lang w:val="fi-FI"/>
+        </w:rPr>
+      </w:pPr>
+      <w:r>
+        <w:rPr>
+          <w:rFonts w:ascii="Courier New" w:hAnsi="Courier New" w:cs="Courier New"/>
+          <w:b/>
+          <w:sz w:val="20"/>
+          <w:szCs w:val="20"/>
+          <w:lang w:val="fi-FI"/>
+        </w:rPr>
+        <w:t>Yhteenveto</w:t>
+      </w:r>
+      <w:r>
+        <w:rPr>
+          <w:rFonts w:ascii="Courier New" w:hAnsi="Courier New" w:cs="Courier New"/>
+          <w:sz w:val="20"/>
+          <w:szCs w:val="20"/>
+          <w:lang w:val="fi-FI"/>
+        </w:rPr>
+        <w:t>:</w:t>
+      </w:r>
+    </w:p>
+    <w:p>
+      <w:pPr>
+        <w:spacing w:after="0"/>
+        <w:rPr>
+          <w:rFonts w:ascii="Courier New" w:hAnsi="Courier New" w:cs="Courier New"/>
+          <w:sz w:val="20"/>
+          <w:szCs w:val="20"/>
+          <w:lang w:val="fi-FI"/>
+        </w:rPr>
+      </w:pPr>
+      <w:r>
+        <w:rPr>
+          <w:rFonts w:ascii="Courier New" w:hAnsi="Courier New" w:cs="Courier New"/>
+          <w:sz w:val="20"/>
+          <w:szCs w:val="20"/>
+          <w:lang w:val="fi-FI"/>
+        </w:rPr>
+        <w:t xml:space="preserve">Työtunteja: </w:t>
+      </w:r>
+      <w:r>
+        <w:rPr>
+          <w:rFonts w:ascii="Courier New" w:hAnsi="Courier New" w:cs="Courier New"/>
+          <w:b/>
+          <w:sz w:val="20"/>
+          <w:szCs w:val="20"/>
+          <w:lang w:val="fi-FI"/>
+        </w:rPr>
+        <w:t>3</w:t>
+      </w:r>
+      <w:r>
+        <w:rPr>
+          <w:rFonts w:ascii="Courier New" w:hAnsi="Courier New" w:cs="Courier New"/>
+          <w:b/>
+          <w:sz w:val="20"/>
+          <w:szCs w:val="20"/>
+          <w:lang w:val="fi-FI"/>
+        </w:rPr>
+        <w:t>9</w:t>
+      </w:r>
+      <w:r>
+        <w:rPr>
+          <w:rFonts w:ascii="Courier New" w:hAnsi="Courier New" w:cs="Courier New"/>
+          <w:b/>
+          <w:sz w:val="20"/>
+          <w:szCs w:val="20"/>
+          <w:lang w:val="fi-FI"/>
+        </w:rPr>
+        <w:t>h</w:t>
+      </w:r>
+      <w:r>
+        <w:rPr>
+          <w:rFonts w:ascii="Courier New" w:hAnsi="Courier New" w:cs="Courier New"/>
+          <w:sz w:val="20"/>
+          <w:szCs w:val="20"/>
+          <w:lang w:val="fi-FI"/>
+        </w:rPr>
+        <w:t xml:space="preserve"> - Miestyötunteja (3 x </w:t>
+      </w:r>
+      <w:r>
+        <w:rPr>
+          <w:rFonts w:ascii="Courier New" w:hAnsi="Courier New" w:cs="Courier New"/>
+          <w:sz w:val="20"/>
+          <w:szCs w:val="20"/>
+          <w:lang w:val="fi-FI"/>
+        </w:rPr>
+        <w:t>3</w:t>
+      </w:r>
+      <w:r>
+        <w:rPr>
+          <w:rFonts w:ascii="Courier New" w:hAnsi="Courier New" w:cs="Courier New"/>
+          <w:sz w:val="20"/>
+          <w:szCs w:val="20"/>
+          <w:lang w:val="fi-FI"/>
+        </w:rPr>
+        <w:t>4</w:t>
+      </w:r>
+      <w:r>
+        <w:rPr>
+          <w:rFonts w:ascii="Courier New" w:hAnsi="Courier New" w:cs="Courier New"/>
+          <w:sz w:val="20"/>
+          <w:szCs w:val="20"/>
+          <w:lang w:val="fi-FI"/>
+        </w:rPr>
+        <w:t>h</w:t>
+      </w:r>
+      <w:r>
+        <w:rPr>
+          <w:rFonts w:ascii="Courier New" w:hAnsi="Courier New" w:cs="Courier New"/>
+          <w:sz w:val="20"/>
+          <w:szCs w:val="20"/>
+          <w:lang w:val="fi-FI"/>
+        </w:rPr>
+        <w:t xml:space="preserve"> + </w:t>
+      </w:r>
+      <w:r>
+        <w:rPr>
+          <w:rFonts w:ascii="Courier New" w:hAnsi="Courier New" w:cs="Courier New"/>
+          <w:sz w:val="20"/>
+          <w:szCs w:val="20"/>
+          <w:lang w:val="fi-FI"/>
+        </w:rPr>
+        <w:t>5</w:t>
+      </w:r>
+      <w:r>
+        <w:rPr>
+          <w:rFonts w:ascii="Courier New" w:hAnsi="Courier New" w:cs="Courier New"/>
+          <w:sz w:val="20"/>
+          <w:szCs w:val="20"/>
+          <w:lang w:val="fi-FI"/>
+        </w:rPr>
+        <w:t xml:space="preserve">h) = </w:t>
+      </w:r>
+      <w:r>
+        <w:rPr>
+          <w:rFonts w:ascii="Courier New" w:hAnsi="Courier New" w:cs="Courier New"/>
+          <w:b/>
+          <w:sz w:val="20"/>
+          <w:szCs w:val="20"/>
+          <w:lang w:val="fi-FI"/>
+        </w:rPr>
+        <w:t>107</w:t>
+      </w:r>
       <w:bookmarkStart w:id="0" w:name="_GoBack"/>
       <w:bookmarkEnd w:id="0"/>
-    </w:p>
-    <w:p>
-      <w:pPr>
-        <w:spacing w:after="0"/>
-        <w:rPr>
-          <w:rFonts w:ascii="Courier New" w:hAnsi="Courier New" w:cs="Courier New"/>
-          <w:sz w:val="16"/>
-          <w:lang w:val="fi-FI"/>
-        </w:rPr>
-      </w:pPr>
-      <w:r>
-        <w:rPr>
-          <w:rFonts w:ascii="Courier New" w:hAnsi="Courier New" w:cs="Courier New"/>
-          <w:sz w:val="16"/>
-          <w:lang w:val="fi-FI"/>
-        </w:rPr>
-        <w:t>|------------------------------------------------------------------</w:t>
-      </w:r>
-      <w:r>
-        <w:rPr>
-          <w:rFonts w:ascii="Courier New" w:hAnsi="Courier New" w:cs="Courier New"/>
-          <w:sz w:val="16"/>
-          <w:lang w:val="fi-FI"/>
-        </w:rPr>
-        <w:tab/>
-        <w:t>|---------|---------|</w:t>
-      </w:r>
-    </w:p>
-    <w:p>
-      <w:pPr>
-        <w:spacing w:after="0"/>
-        <w:rPr>
-          <w:rFonts w:ascii="Courier New" w:hAnsi="Courier New" w:cs="Courier New"/>
-          <w:sz w:val="16"/>
-          <w:lang w:val="fi-FI"/>
-        </w:rPr>
-      </w:pPr>
-      <w:r>
-        <w:rPr>
-          <w:rFonts w:ascii="Courier New" w:hAnsi="Courier New" w:cs="Courier New"/>
-          <w:sz w:val="16"/>
-          <w:lang w:val="fi-FI"/>
-        </w:rPr>
-        <w:t xml:space="preserve">| </w:t>
-      </w:r>
-      <w:r>
-        <w:rPr>
-          <w:rFonts w:ascii="Courier New" w:hAnsi="Courier New" w:cs="Courier New"/>
-          <w:b/>
-          <w:sz w:val="16"/>
-          <w:lang w:val="fi-FI"/>
-        </w:rPr>
-        <w:t>TOTAL</w:t>
-      </w:r>
-      <w:r>
-        <w:rPr>
-          <w:rFonts w:ascii="Courier New" w:hAnsi="Courier New" w:cs="Courier New"/>
-          <w:sz w:val="16"/>
-          <w:lang w:val="fi-FI"/>
-        </w:rPr>
-        <w:tab/>
-      </w:r>
-      <w:r>
-        <w:rPr>
-          <w:rFonts w:ascii="Courier New" w:hAnsi="Courier New" w:cs="Courier New"/>
-          <w:sz w:val="16"/>
-          <w:lang w:val="fi-FI"/>
-        </w:rPr>
-        <w:tab/>
-      </w:r>
-      <w:r>
-        <w:rPr>
-          <w:rFonts w:ascii="Courier New" w:hAnsi="Courier New" w:cs="Courier New"/>
-          <w:sz w:val="16"/>
-          <w:lang w:val="fi-FI"/>
-        </w:rPr>
-        <w:tab/>
-      </w:r>
-      <w:r>
-        <w:rPr>
-          <w:rFonts w:ascii="Courier New" w:hAnsi="Courier New" w:cs="Courier New"/>
-          <w:sz w:val="16"/>
-          <w:lang w:val="fi-FI"/>
-        </w:rPr>
-        <w:tab/>
-      </w:r>
-      <w:r>
-        <w:rPr>
-          <w:rFonts w:ascii="Courier New" w:hAnsi="Courier New" w:cs="Courier New"/>
-          <w:sz w:val="16"/>
-          <w:lang w:val="fi-FI"/>
-        </w:rPr>
-        <w:tab/>
-      </w:r>
-      <w:r>
-        <w:rPr>
-          <w:rFonts w:ascii="Courier New" w:hAnsi="Courier New" w:cs="Courier New"/>
-          <w:sz w:val="16"/>
-          <w:lang w:val="fi-FI"/>
-        </w:rPr>
-        <w:tab/>
-      </w:r>
-      <w:r>
-        <w:rPr>
-          <w:rFonts w:ascii="Courier New" w:hAnsi="Courier New" w:cs="Courier New"/>
-          <w:sz w:val="16"/>
-          <w:lang w:val="fi-FI"/>
-        </w:rPr>
-        <w:tab/>
-      </w:r>
-      <w:r>
-        <w:rPr>
-          <w:rFonts w:ascii="Courier New" w:hAnsi="Courier New" w:cs="Courier New"/>
-          <w:sz w:val="16"/>
-          <w:lang w:val="fi-FI"/>
-        </w:rPr>
-        <w:tab/>
-      </w:r>
-      <w:r>
-        <w:rPr>
-          <w:rFonts w:ascii="Courier New" w:hAnsi="Courier New" w:cs="Courier New"/>
-          <w:sz w:val="16"/>
-          <w:lang w:val="fi-FI"/>
-        </w:rPr>
-        <w:tab/>
-        <w:t xml:space="preserve">| </w:t>
-      </w:r>
-      <w:r>
-        <w:rPr>
-          <w:rFonts w:ascii="Courier New" w:hAnsi="Courier New" w:cs="Courier New"/>
-          <w:sz w:val="16"/>
-          <w:lang w:val="fi-FI"/>
-        </w:rPr>
-        <w:t>31</w:t>
-      </w:r>
-      <w:r>
-        <w:rPr>
-          <w:rFonts w:ascii="Courier New" w:hAnsi="Courier New" w:cs="Courier New"/>
-          <w:sz w:val="16"/>
-          <w:lang w:val="fi-FI"/>
-        </w:rPr>
-        <w:t xml:space="preserve">h     | </w:t>
-      </w:r>
-      <w:r>
-        <w:rPr>
-          <w:rFonts w:ascii="Courier New" w:hAnsi="Courier New" w:cs="Courier New"/>
-          <w:sz w:val="16"/>
-          <w:lang w:val="fi-FI"/>
-        </w:rPr>
-        <w:t>30</w:t>
-      </w:r>
-      <w:r>
-        <w:rPr>
-          <w:rFonts w:ascii="Courier New" w:hAnsi="Courier New" w:cs="Courier New"/>
-          <w:sz w:val="16"/>
-          <w:lang w:val="fi-FI"/>
-        </w:rPr>
-        <w:t xml:space="preserve">h+ </w:t>
-      </w:r>
-      <w:r>
-        <w:rPr>
-          <w:rFonts w:ascii="Courier New" w:hAnsi="Courier New" w:cs="Courier New"/>
-          <w:sz w:val="16"/>
-          <w:lang w:val="fi-FI"/>
-        </w:rPr>
-        <w:t>5</w:t>
-      </w:r>
-      <w:r>
-        <w:rPr>
-          <w:rFonts w:ascii="Courier New" w:hAnsi="Courier New" w:cs="Courier New"/>
-          <w:sz w:val="16"/>
-          <w:lang w:val="fi-FI"/>
-        </w:rPr>
-        <w:t>h |</w:t>
-      </w:r>
-    </w:p>
-    <w:p>
-      <w:pPr>
-        <w:spacing w:after="0"/>
-        <w:rPr>
-          <w:rFonts w:ascii="Courier New" w:hAnsi="Courier New" w:cs="Courier New"/>
-          <w:sz w:val="16"/>
-          <w:lang w:val="fi-FI"/>
-        </w:rPr>
-      </w:pPr>
-      <w:r>
-        <w:rPr>
-          <w:rFonts w:ascii="Courier New" w:hAnsi="Courier New" w:cs="Courier New"/>
-          <w:sz w:val="16"/>
-          <w:lang w:val="fi-FI"/>
-        </w:rPr>
-        <w:t>'------------------------------------------------------------------</w:t>
-      </w:r>
-      <w:r>
-        <w:rPr>
-          <w:rFonts w:ascii="Courier New" w:hAnsi="Courier New" w:cs="Courier New"/>
-          <w:sz w:val="16"/>
-          <w:lang w:val="fi-FI"/>
-        </w:rPr>
-        <w:tab/>
-        <w:t>'---------'---------'</w:t>
-      </w:r>
-    </w:p>
-    <w:p>
-      <w:pPr>
-        <w:spacing w:after="0"/>
-        <w:rPr>
-          <w:rFonts w:ascii="Courier New" w:hAnsi="Courier New" w:cs="Courier New"/>
-          <w:sz w:val="16"/>
-          <w:lang w:val="fi-FI"/>
-        </w:rPr>
-      </w:pPr>
-    </w:p>
-    <w:p>
-      <w:pPr>
-        <w:spacing w:after="0"/>
-        <w:rPr>
-          <w:rFonts w:ascii="Courier New" w:hAnsi="Courier New" w:cs="Courier New"/>
-          <w:sz w:val="20"/>
-          <w:szCs w:val="20"/>
-          <w:lang w:val="fi-FI"/>
-        </w:rPr>
-      </w:pPr>
-      <w:r>
-        <w:rPr>
-          <w:rFonts w:ascii="Courier New" w:hAnsi="Courier New" w:cs="Courier New"/>
-          <w:b/>
-          <w:sz w:val="20"/>
-          <w:szCs w:val="20"/>
-          <w:lang w:val="fi-FI"/>
-        </w:rPr>
-        <w:t>Yhteenveto</w:t>
-      </w:r>
-      <w:r>
-        <w:rPr>
-          <w:rFonts w:ascii="Courier New" w:hAnsi="Courier New" w:cs="Courier New"/>
-          <w:sz w:val="20"/>
-          <w:szCs w:val="20"/>
-          <w:lang w:val="fi-FI"/>
-        </w:rPr>
-        <w:t>:</w:t>
-      </w:r>
-    </w:p>
-    <w:p>
-      <w:pPr>
-        <w:spacing w:after="0"/>
-        <w:rPr>
-          <w:rFonts w:ascii="Courier New" w:hAnsi="Courier New" w:cs="Courier New"/>
-          <w:sz w:val="20"/>
-          <w:szCs w:val="20"/>
-          <w:lang w:val="fi-FI"/>
-        </w:rPr>
-      </w:pPr>
-      <w:r>
-        <w:rPr>
-          <w:rFonts w:ascii="Courier New" w:hAnsi="Courier New" w:cs="Courier New"/>
-          <w:sz w:val="20"/>
-          <w:szCs w:val="20"/>
-          <w:lang w:val="fi-FI"/>
-        </w:rPr>
-        <w:t xml:space="preserve">Työtunteja: </w:t>
-      </w:r>
-      <w:r>
-        <w:rPr>
-          <w:rFonts w:ascii="Courier New" w:hAnsi="Courier New" w:cs="Courier New"/>
-          <w:b/>
-          <w:sz w:val="20"/>
-          <w:szCs w:val="20"/>
-          <w:lang w:val="fi-FI"/>
-        </w:rPr>
-        <w:t>3</w:t>
-      </w:r>
-      <w:r>
-        <w:rPr>
-          <w:rFonts w:ascii="Courier New" w:hAnsi="Courier New" w:cs="Courier New"/>
-          <w:b/>
-          <w:sz w:val="20"/>
-          <w:szCs w:val="20"/>
-          <w:lang w:val="fi-FI"/>
-        </w:rPr>
-        <w:t>5</w:t>
-      </w:r>
-      <w:r>
-        <w:rPr>
-          <w:rFonts w:ascii="Courier New" w:hAnsi="Courier New" w:cs="Courier New"/>
-          <w:b/>
-          <w:sz w:val="20"/>
-          <w:szCs w:val="20"/>
-          <w:lang w:val="fi-FI"/>
-        </w:rPr>
-        <w:t>h</w:t>
-      </w:r>
-      <w:r>
-        <w:rPr>
-          <w:rFonts w:ascii="Courier New" w:hAnsi="Courier New" w:cs="Courier New"/>
-          <w:sz w:val="20"/>
-          <w:szCs w:val="20"/>
-          <w:lang w:val="fi-FI"/>
-        </w:rPr>
-        <w:t xml:space="preserve"> - Miestyötunteja (3 x </w:t>
-      </w:r>
-      <w:r>
-        <w:rPr>
-          <w:rFonts w:ascii="Courier New" w:hAnsi="Courier New" w:cs="Courier New"/>
-          <w:sz w:val="20"/>
-          <w:szCs w:val="20"/>
-          <w:lang w:val="fi-FI"/>
-        </w:rPr>
-        <w:t>30</w:t>
-      </w:r>
-      <w:r>
-        <w:rPr>
-          <w:rFonts w:ascii="Courier New" w:hAnsi="Courier New" w:cs="Courier New"/>
-          <w:sz w:val="20"/>
-          <w:szCs w:val="20"/>
-          <w:lang w:val="fi-FI"/>
-        </w:rPr>
-        <w:t>h</w:t>
-      </w:r>
-      <w:r>
-        <w:rPr>
-          <w:rFonts w:ascii="Courier New" w:hAnsi="Courier New" w:cs="Courier New"/>
-          <w:sz w:val="20"/>
-          <w:szCs w:val="20"/>
-          <w:lang w:val="fi-FI"/>
-        </w:rPr>
-        <w:t xml:space="preserve"> + </w:t>
-      </w:r>
-      <w:r>
-        <w:rPr>
-          <w:rFonts w:ascii="Courier New" w:hAnsi="Courier New" w:cs="Courier New"/>
-          <w:sz w:val="20"/>
-          <w:szCs w:val="20"/>
-          <w:lang w:val="fi-FI"/>
-        </w:rPr>
-        <w:t>5</w:t>
-      </w:r>
-      <w:r>
-        <w:rPr>
-          <w:rFonts w:ascii="Courier New" w:hAnsi="Courier New" w:cs="Courier New"/>
-          <w:sz w:val="20"/>
-          <w:szCs w:val="20"/>
-          <w:lang w:val="fi-FI"/>
-        </w:rPr>
-        <w:t xml:space="preserve">h) = </w:t>
-      </w:r>
-      <w:r>
-        <w:rPr>
-          <w:rFonts w:ascii="Courier New" w:hAnsi="Courier New" w:cs="Courier New"/>
-          <w:b/>
-          <w:sz w:val="20"/>
-          <w:szCs w:val="20"/>
-          <w:lang w:val="fi-FI"/>
-        </w:rPr>
-        <w:t>95</w:t>
-      </w:r>
       <w:r>
         <w:rPr>
           <w:rFonts w:ascii="Courier New" w:hAnsi="Courier New" w:cs="Courier New"/>
@@ -6231,6 +6374,7 @@
     </w:p>
     <w:p>
       <w:pPr>
+        <w:spacing w:after="0"/>
         <w:rPr>
           <w:rFonts w:ascii="Courier New" w:hAnsi="Courier New" w:cs="Courier New"/>
           <w:sz w:val="20"/>
@@ -6277,6 +6421,82 @@
         </w:rPr>
         <w:t>-testit</w:t>
       </w:r>
+    </w:p>
+    <w:p>
+      <w:pPr>
+        <w:spacing w:after="0"/>
+        <w:rPr>
+          <w:rFonts w:ascii="Courier New" w:hAnsi="Courier New" w:cs="Courier New"/>
+          <w:sz w:val="20"/>
+          <w:szCs w:val="20"/>
+          <w:lang w:val="fi-FI"/>
+        </w:rPr>
+      </w:pPr>
+      <w:r>
+        <w:rPr>
+          <w:rFonts w:ascii="Courier New" w:hAnsi="Courier New" w:cs="Courier New"/>
+          <w:sz w:val="20"/>
+          <w:szCs w:val="20"/>
+          <w:lang w:val="fi-FI"/>
+        </w:rPr>
+        <w:t>0</w:t>
+      </w:r>
+      <w:r>
+        <w:rPr>
+          <w:rFonts w:ascii="Courier New" w:hAnsi="Courier New" w:cs="Courier New"/>
+          <w:sz w:val="20"/>
+          <w:szCs w:val="20"/>
+          <w:lang w:val="fi-FI"/>
+        </w:rPr>
+        <w:t>5</w:t>
+      </w:r>
+      <w:r>
+        <w:rPr>
+          <w:rFonts w:ascii="Courier New" w:hAnsi="Courier New" w:cs="Courier New"/>
+          <w:sz w:val="20"/>
+          <w:szCs w:val="20"/>
+          <w:lang w:val="fi-FI"/>
+        </w:rPr>
+        <w:t>.03. 20.30-00.00</w:t>
+      </w:r>
+      <w:r>
+        <w:rPr>
+          <w:rFonts w:ascii="Courier New" w:hAnsi="Courier New" w:cs="Courier New"/>
+          <w:sz w:val="20"/>
+          <w:szCs w:val="20"/>
+          <w:lang w:val="fi-FI"/>
+        </w:rPr>
+        <w:tab/>
+      </w:r>
+      <w:r>
+        <w:rPr>
+          <w:rFonts w:ascii="Courier New" w:hAnsi="Courier New" w:cs="Courier New"/>
+          <w:sz w:val="20"/>
+          <w:szCs w:val="20"/>
+          <w:lang w:val="fi-FI"/>
+        </w:rPr>
+        <w:t>Ohjelmistotestausta, bugikorjauksia</w:t>
+      </w:r>
+    </w:p>
+    <w:p>
+      <w:pPr>
+        <w:rPr>
+          <w:rFonts w:ascii="Courier New" w:hAnsi="Courier New" w:cs="Courier New"/>
+          <w:sz w:val="20"/>
+          <w:szCs w:val="20"/>
+          <w:lang w:val="fi-FI"/>
+        </w:rPr>
+      </w:pPr>
+    </w:p>
+    <w:p>
+      <w:pPr>
+        <w:rPr>
+          <w:rFonts w:ascii="Courier New" w:hAnsi="Courier New" w:cs="Courier New"/>
+          <w:sz w:val="20"/>
+          <w:szCs w:val="20"/>
+          <w:lang w:val="fi-FI"/>
+        </w:rPr>
+      </w:pPr>
       <w:r>
         <w:rPr>
           <w:rFonts w:ascii="Courier New" w:hAnsi="Courier New" w:cs="Courier New"/>
@@ -6286,6 +6506,16 @@
         </w:rPr>
         <w:br w:type="page"/>
       </w:r>
+    </w:p>
+    <w:p>
+      <w:pPr>
+        <w:rPr>
+          <w:rFonts w:ascii="Courier New" w:hAnsi="Courier New" w:cs="Courier New"/>
+          <w:sz w:val="20"/>
+          <w:szCs w:val="20"/>
+          <w:lang w:val="fi-FI"/>
+        </w:rPr>
+      </w:pPr>
     </w:p>
     <w:p>
       <w:pPr>
@@ -6303,7 +6533,6 @@
           <w:sz w:val="24"/>
           <w:lang w:val="fi-FI"/>
         </w:rPr>
-        <w:lastRenderedPageBreak/>
         <w:t xml:space="preserve">SPRINT </w:t>
       </w:r>
       <w:r>

</xml_diff>